<commit_message>
Write down the refactoring process of task_5
</commit_message>
<xml_diff>
--- a/s299742_Mahamud Hasan/Task_5_Introduce Parameter Object/Refactoring_Process.docx
+++ b/s299742_Mahamud Hasan/Task_5_Introduce Parameter Object/Refactoring_Process.docx
@@ -33,6 +33,7 @@
     <w:p>
       <w:pPr>
         <w:spacing w:after="0"/>
+        <w:jc w:val="both"/>
         <w:rPr>
           <w:rFonts w:ascii="Cambria" w:hAnsi="Cambria"/>
           <w:sz w:val="24"/>
@@ -45,7 +46,7 @@
           <w:sz w:val="24"/>
           <w:szCs w:val="24"/>
         </w:rPr>
-        <w:t xml:space="preserve">The double negative in the code is very confusing. This makes the code unreadable. It can damage the code which in turn leads to bugs. </w:t>
+        <w:t>Sometime i</w:t>
       </w:r>
       <w:r>
         <w:rPr>
@@ -53,7 +54,7 @@
           <w:sz w:val="24"/>
           <w:szCs w:val="24"/>
         </w:rPr>
-        <w:t>So,</w:t>
+        <w:t xml:space="preserve">dentical groups of parameters are often </w:t>
       </w:r>
       <w:r>
         <w:rPr>
@@ -61,7 +62,7 @@
           <w:sz w:val="24"/>
           <w:szCs w:val="24"/>
         </w:rPr>
-        <w:t xml:space="preserve"> fix them on sight.</w:t>
+        <w:t>used</w:t>
       </w:r>
       <w:r>
         <w:rPr>
@@ -69,130 +70,119 @@
           <w:sz w:val="24"/>
           <w:szCs w:val="24"/>
         </w:rPr>
-        <w:t xml:space="preserve"> Here in the example you can see the use of double negative in the codes. In the checkout method there is a if condition which is </w:t>
-      </w:r>
-      <w:r>
-        <w:rPr>
-          <w:rFonts w:ascii="Consolas" w:hAnsi="Consolas" w:cs="Consolas"/>
-          <w:color w:val="000000"/>
-          <w:sz w:val="19"/>
-          <w:szCs w:val="19"/>
-        </w:rPr>
-        <w:t xml:space="preserve">(! </w:t>
-      </w:r>
-      <w:proofErr w:type="spellStart"/>
-      <w:proofErr w:type="gramStart"/>
-      <w:r>
-        <w:rPr>
-          <w:rFonts w:ascii="Consolas" w:hAnsi="Consolas" w:cs="Consolas"/>
-          <w:color w:val="000000"/>
-          <w:sz w:val="19"/>
-          <w:szCs w:val="19"/>
-        </w:rPr>
-        <w:t>customer.IsNotFlagged</w:t>
-      </w:r>
-      <w:proofErr w:type="spellEnd"/>
-      <w:proofErr w:type="gramEnd"/>
-      <w:r>
-        <w:rPr>
-          <w:rFonts w:ascii="Consolas" w:hAnsi="Consolas" w:cs="Consolas"/>
-          <w:color w:val="000000"/>
-          <w:sz w:val="19"/>
-          <w:szCs w:val="19"/>
-        </w:rPr>
-        <w:t xml:space="preserve">) </w:t>
-      </w:r>
-      <w:r>
-        <w:rPr>
-          <w:rFonts w:ascii="Cambria" w:hAnsi="Cambria" w:cs="Consolas"/>
-          <w:color w:val="000000"/>
-          <w:sz w:val="24"/>
-          <w:szCs w:val="19"/>
-        </w:rPr>
-        <w:t>and another one is in the</w:t>
-      </w:r>
-      <w:r>
-        <w:rPr>
-          <w:rFonts w:ascii="Consolas" w:hAnsi="Consolas" w:cs="Consolas"/>
-          <w:color w:val="000000"/>
-          <w:sz w:val="24"/>
-          <w:szCs w:val="19"/>
-        </w:rPr>
-        <w:t xml:space="preserve"> </w:t>
-      </w:r>
-      <w:r>
-        <w:rPr>
-          <w:rFonts w:ascii="Consolas" w:hAnsi="Consolas" w:cs="Consolas"/>
-          <w:color w:val="2B91AF"/>
-          <w:sz w:val="19"/>
-          <w:szCs w:val="19"/>
-        </w:rPr>
-        <w:t xml:space="preserve">Customer </w:t>
-      </w:r>
-      <w:r>
-        <w:rPr>
-          <w:rFonts w:ascii="Cambria" w:hAnsi="Cambria" w:cs="Consolas"/>
-          <w:sz w:val="24"/>
-          <w:szCs w:val="19"/>
-        </w:rPr>
-        <w:t>class which is</w:t>
-      </w:r>
-      <w:r>
-        <w:rPr>
-          <w:rFonts w:ascii="Consolas" w:hAnsi="Consolas" w:cs="Consolas"/>
-          <w:sz w:val="24"/>
-          <w:szCs w:val="19"/>
-        </w:rPr>
-        <w:t xml:space="preserve"> </w:t>
-      </w:r>
-      <w:proofErr w:type="spellStart"/>
-      <w:r>
-        <w:rPr>
-          <w:rFonts w:ascii="Consolas" w:hAnsi="Consolas" w:cs="Consolas"/>
-          <w:color w:val="000000"/>
-          <w:sz w:val="19"/>
-          <w:szCs w:val="19"/>
-        </w:rPr>
-        <w:t>IsNotFlagged</w:t>
-      </w:r>
-      <w:proofErr w:type="spellEnd"/>
-      <w:r>
-        <w:rPr>
-          <w:rFonts w:ascii="Consolas" w:hAnsi="Consolas" w:cs="Consolas"/>
-          <w:color w:val="000000"/>
-          <w:sz w:val="19"/>
-          <w:szCs w:val="19"/>
-        </w:rPr>
-        <w:t xml:space="preserve">. </w:t>
-      </w:r>
-      <w:r>
-        <w:rPr>
-          <w:rFonts w:ascii="Cambria" w:hAnsi="Cambria" w:cs="Consolas"/>
-          <w:color w:val="000000"/>
-          <w:sz w:val="24"/>
-          <w:szCs w:val="19"/>
-        </w:rPr>
-        <w:t>These conditions</w:t>
-      </w:r>
-      <w:r>
-        <w:rPr>
-          <w:rFonts w:ascii="Cambria" w:hAnsi="Cambria" w:cs="Consolas"/>
-          <w:color w:val="000000"/>
-          <w:sz w:val="24"/>
-          <w:szCs w:val="19"/>
-        </w:rPr>
-        <w:t xml:space="preserve"> are really confusing and hard to understand. </w:t>
-      </w:r>
-    </w:p>
-    <w:p>
-      <w:pPr>
-        <w:spacing w:after="0"/>
+        <w:t xml:space="preserve"> in multiple methods.</w:t>
+      </w:r>
+      <w:r>
         <w:rPr>
           <w:rFonts w:ascii="Cambria" w:hAnsi="Cambria"/>
           <w:sz w:val="24"/>
           <w:szCs w:val="24"/>
         </w:rPr>
-      </w:pPr>
+        <w:t xml:space="preserve"> For this reason, </w:t>
+      </w:r>
+      <w:r>
+        <w:rPr>
+          <w:rFonts w:ascii="Cambria" w:hAnsi="Cambria"/>
+          <w:sz w:val="24"/>
+          <w:szCs w:val="24"/>
+        </w:rPr>
+        <w:t xml:space="preserve">code duplication </w:t>
+      </w:r>
+      <w:r>
+        <w:rPr>
+          <w:rFonts w:ascii="Cambria" w:hAnsi="Cambria"/>
+          <w:sz w:val="24"/>
+          <w:szCs w:val="24"/>
+        </w:rPr>
+        <w:t>happens. Also, methods with several parameter makes the method unreadable. To refactor this its better to create a class with those parameters.</w:t>
+      </w:r>
+      <w:r>
+        <w:rPr>
+          <w:rFonts w:ascii="Cambria" w:hAnsi="Cambria" w:cs="Consolas"/>
+          <w:color w:val="000000"/>
+          <w:sz w:val="24"/>
+          <w:szCs w:val="19"/>
+        </w:rPr>
+        <w:t xml:space="preserve"> </w:t>
+      </w:r>
+      <w:r>
+        <w:rPr>
+          <w:rFonts w:ascii="Cambria" w:hAnsi="Cambria" w:cs="Consolas"/>
+          <w:color w:val="000000"/>
+          <w:sz w:val="24"/>
+          <w:szCs w:val="19"/>
+        </w:rPr>
+        <w:t xml:space="preserve">Here you see the method </w:t>
+      </w:r>
+      <w:proofErr w:type="spellStart"/>
+      <w:r>
+        <w:rPr>
+          <w:rFonts w:ascii="Consolas" w:hAnsi="Consolas" w:cs="Consolas"/>
+          <w:color w:val="000000"/>
+          <w:sz w:val="19"/>
+          <w:szCs w:val="19"/>
+        </w:rPr>
+        <w:t>GetResult</w:t>
+      </w:r>
+      <w:proofErr w:type="spellEnd"/>
+      <w:r>
+        <w:rPr>
+          <w:rFonts w:ascii="Consolas" w:hAnsi="Consolas" w:cs="Consolas"/>
+          <w:color w:val="000000"/>
+          <w:sz w:val="19"/>
+          <w:szCs w:val="19"/>
+        </w:rPr>
+        <w:t xml:space="preserve"> (</w:t>
+      </w:r>
+      <w:proofErr w:type="spellStart"/>
+      <w:r>
+        <w:rPr>
+          <w:rFonts w:ascii="Consolas" w:hAnsi="Consolas" w:cs="Consolas"/>
+          <w:color w:val="2B91AF"/>
+          <w:sz w:val="19"/>
+          <w:szCs w:val="19"/>
+        </w:rPr>
+        <w:t>DateTime</w:t>
+      </w:r>
+      <w:proofErr w:type="spellEnd"/>
+      <w:r>
+        <w:rPr>
+          <w:rFonts w:ascii="Consolas" w:hAnsi="Consolas" w:cs="Consolas"/>
+          <w:color w:val="000000"/>
+          <w:sz w:val="19"/>
+          <w:szCs w:val="19"/>
+        </w:rPr>
+        <w:t xml:space="preserve"> start, </w:t>
+      </w:r>
+      <w:proofErr w:type="spellStart"/>
+      <w:r>
+        <w:rPr>
+          <w:rFonts w:ascii="Consolas" w:hAnsi="Consolas" w:cs="Consolas"/>
+          <w:color w:val="2B91AF"/>
+          <w:sz w:val="19"/>
+          <w:szCs w:val="19"/>
+        </w:rPr>
+        <w:t>DateTime</w:t>
+      </w:r>
+      <w:proofErr w:type="spellEnd"/>
+      <w:r>
+        <w:rPr>
+          <w:rFonts w:ascii="Consolas" w:hAnsi="Consolas" w:cs="Consolas"/>
+          <w:color w:val="000000"/>
+          <w:sz w:val="19"/>
+          <w:szCs w:val="19"/>
+        </w:rPr>
+        <w:t xml:space="preserve"> end)</w:t>
+      </w:r>
+      <w:r>
+        <w:rPr>
+          <w:rFonts w:ascii="Cambria" w:hAnsi="Cambria" w:cs="Consolas"/>
+          <w:color w:val="000000"/>
+          <w:sz w:val="24"/>
+          <w:szCs w:val="19"/>
+        </w:rPr>
+        <w:t>. It has same types of parameter.</w:t>
+      </w:r>
     </w:p>
     <w:bookmarkEnd w:id="0"/>
     <w:p>
@@ -1071,67 +1061,36 @@
         <w:autoSpaceDN w:val="0"/>
         <w:adjustRightInd w:val="0"/>
         <w:spacing w:after="0" w:line="240" w:lineRule="auto"/>
-        <w:rPr>
-          <w:rFonts w:ascii="Consolas" w:hAnsi="Consolas" w:cs="Consolas"/>
-          <w:color w:val="000000"/>
-          <w:sz w:val="19"/>
-          <w:szCs w:val="19"/>
-        </w:rPr>
-      </w:pPr>
-      <w:r>
+        <w:jc w:val="both"/>
         <w:rPr>
           <w:rFonts w:ascii="Cambria" w:hAnsi="Cambria"/>
           <w:sz w:val="24"/>
           <w:szCs w:val="24"/>
         </w:rPr>
-        <w:t xml:space="preserve">Here I am going to remove all the negative logic </w:t>
-      </w:r>
+      </w:pPr>
       <w:r>
         <w:rPr>
           <w:rFonts w:ascii="Cambria" w:hAnsi="Cambria"/>
           <w:sz w:val="24"/>
           <w:szCs w:val="24"/>
         </w:rPr>
-        <w:t xml:space="preserve">by converting the logic negative to positive and reversing the sense. </w:t>
-      </w:r>
-      <w:r>
-        <w:rPr>
-          <w:rFonts w:ascii="Consolas" w:hAnsi="Consolas" w:cs="Consolas"/>
-          <w:b/>
-          <w:color w:val="000000"/>
-          <w:sz w:val="19"/>
-          <w:szCs w:val="19"/>
-        </w:rPr>
-        <w:t xml:space="preserve">(! </w:t>
+        <w:t xml:space="preserve">To refactor this code, I am going create a class called </w:t>
       </w:r>
       <w:proofErr w:type="spellStart"/>
-      <w:proofErr w:type="gramStart"/>
-      <w:r>
-        <w:rPr>
-          <w:rFonts w:ascii="Consolas" w:hAnsi="Consolas" w:cs="Consolas"/>
-          <w:b/>
-          <w:color w:val="000000"/>
-          <w:sz w:val="19"/>
-          <w:szCs w:val="19"/>
-        </w:rPr>
-        <w:t>customer.IsNotFlagged</w:t>
+      <w:r>
+        <w:rPr>
+          <w:rFonts w:ascii="Consolas" w:hAnsi="Consolas" w:cs="Consolas"/>
+          <w:color w:val="2B91AF"/>
+          <w:sz w:val="19"/>
+          <w:szCs w:val="19"/>
+        </w:rPr>
+        <w:t>DateRange</w:t>
       </w:r>
       <w:proofErr w:type="spellEnd"/>
-      <w:proofErr w:type="gramEnd"/>
-      <w:r>
-        <w:rPr>
-          <w:rFonts w:ascii="Consolas" w:hAnsi="Consolas" w:cs="Consolas"/>
-          <w:b/>
-          <w:color w:val="000000"/>
-          <w:sz w:val="19"/>
-          <w:szCs w:val="19"/>
-        </w:rPr>
-        <w:t>)</w:t>
-      </w:r>
-      <w:r>
-        <w:rPr>
-          <w:rFonts w:ascii="Consolas" w:hAnsi="Consolas" w:cs="Consolas"/>
-          <w:color w:val="000000"/>
+      <w:r>
+        <w:rPr>
+          <w:rFonts w:ascii="Consolas" w:hAnsi="Consolas" w:cs="Consolas"/>
+          <w:color w:val="2B91AF"/>
           <w:sz w:val="19"/>
           <w:szCs w:val="19"/>
         </w:rPr>
@@ -1140,122 +1099,70 @@
       <w:r>
         <w:rPr>
           <w:rFonts w:ascii="Cambria" w:hAnsi="Cambria" w:cs="Consolas"/>
-          <w:color w:val="000000"/>
           <w:sz w:val="24"/>
           <w:szCs w:val="19"/>
         </w:rPr>
-        <w:t xml:space="preserve">this condition will be converted to </w:t>
-      </w:r>
-      <w:r>
-        <w:rPr>
-          <w:rFonts w:ascii="Consolas" w:hAnsi="Consolas" w:cs="Consolas"/>
-          <w:b/>
-          <w:color w:val="000000"/>
-          <w:sz w:val="19"/>
-          <w:szCs w:val="19"/>
-        </w:rPr>
-        <w:t>(</w:t>
+        <w:t>where all the parameter will be stored.</w:t>
+      </w:r>
+      <w:r>
+        <w:rPr>
+          <w:rFonts w:ascii="Cambria" w:hAnsi="Cambria" w:cs="Consolas"/>
+          <w:sz w:val="24"/>
+          <w:szCs w:val="19"/>
+        </w:rPr>
+        <w:t xml:space="preserve"> </w:t>
+      </w:r>
+      <w:r>
+        <w:rPr>
+          <w:rFonts w:ascii="Cambria" w:hAnsi="Cambria" w:cs="Consolas"/>
+          <w:sz w:val="24"/>
+          <w:szCs w:val="19"/>
+        </w:rPr>
+        <w:t>So,</w:t>
+      </w:r>
+      <w:r>
+        <w:rPr>
+          <w:rFonts w:ascii="Cambria" w:hAnsi="Cambria" w:cs="Consolas"/>
+          <w:sz w:val="24"/>
+          <w:szCs w:val="19"/>
+        </w:rPr>
+        <w:t xml:space="preserve"> in those methods I can use </w:t>
       </w:r>
       <w:proofErr w:type="spellStart"/>
       <w:r>
         <w:rPr>
           <w:rFonts w:ascii="Consolas" w:hAnsi="Consolas" w:cs="Consolas"/>
-          <w:b/>
-          <w:color w:val="000000"/>
-          <w:sz w:val="19"/>
-          <w:szCs w:val="19"/>
-        </w:rPr>
-        <w:t>customer.IsFlagged</w:t>
+          <w:color w:val="2B91AF"/>
+          <w:sz w:val="19"/>
+          <w:szCs w:val="19"/>
+        </w:rPr>
+        <w:t>DateRange</w:t>
       </w:r>
       <w:proofErr w:type="spellEnd"/>
       <w:r>
         <w:rPr>
-          <w:rFonts w:ascii="Consolas" w:hAnsi="Consolas" w:cs="Consolas"/>
-          <w:b/>
-          <w:color w:val="000000"/>
-          <w:sz w:val="19"/>
-          <w:szCs w:val="19"/>
-        </w:rPr>
-        <w:t>).</w:t>
-      </w:r>
-      <w:r>
-        <w:rPr>
-          <w:rFonts w:ascii="Consolas" w:hAnsi="Consolas" w:cs="Consolas"/>
-          <w:color w:val="000000"/>
-          <w:sz w:val="19"/>
-          <w:szCs w:val="19"/>
-        </w:rPr>
-        <w:t xml:space="preserve"> </w:t>
-      </w:r>
-      <w:r>
-        <w:rPr>
           <w:rFonts w:ascii="Cambria" w:hAnsi="Cambria" w:cs="Consolas"/>
-          <w:color w:val="000000"/>
           <w:sz w:val="24"/>
           <w:szCs w:val="19"/>
         </w:rPr>
-        <w:t>And</w:t>
-      </w:r>
-      <w:r>
-        <w:rPr>
-          <w:rFonts w:ascii="Consolas" w:hAnsi="Consolas" w:cs="Consolas"/>
-          <w:color w:val="000000"/>
+        <w:t xml:space="preserve"> object</w:t>
+      </w:r>
+      <w:r>
+        <w:rPr>
+          <w:rFonts w:ascii="Cambria" w:hAnsi="Cambria" w:cs="Consolas"/>
           <w:sz w:val="24"/>
           <w:szCs w:val="19"/>
         </w:rPr>
-        <w:t xml:space="preserve"> </w:t>
-      </w:r>
-      <w:proofErr w:type="spellStart"/>
-      <w:r>
-        <w:rPr>
-          <w:rFonts w:ascii="Consolas" w:hAnsi="Consolas" w:cs="Consolas"/>
-          <w:b/>
-          <w:color w:val="000000"/>
-          <w:sz w:val="19"/>
-          <w:szCs w:val="19"/>
-        </w:rPr>
-        <w:t>IsNotFlagged</w:t>
-      </w:r>
-      <w:proofErr w:type="spellEnd"/>
-      <w:r>
-        <w:rPr>
-          <w:rFonts w:ascii="Consolas" w:hAnsi="Consolas" w:cs="Consolas"/>
-          <w:color w:val="000000"/>
-          <w:sz w:val="19"/>
-          <w:szCs w:val="19"/>
-        </w:rPr>
-        <w:t xml:space="preserve"> </w:t>
+        <w:t>.</w:t>
       </w:r>
       <w:r>
         <w:rPr>
           <w:rFonts w:ascii="Cambria" w:hAnsi="Cambria" w:cs="Consolas"/>
-          <w:color w:val="000000"/>
           <w:sz w:val="24"/>
           <w:szCs w:val="19"/>
         </w:rPr>
-        <w:t>will be converted to</w:t>
-      </w:r>
-      <w:r>
-        <w:rPr>
-          <w:rFonts w:ascii="Consolas" w:hAnsi="Consolas" w:cs="Consolas"/>
-          <w:color w:val="000000"/>
-          <w:sz w:val="24"/>
-          <w:szCs w:val="19"/>
-        </w:rPr>
-        <w:t xml:space="preserve"> </w:t>
-      </w:r>
-      <w:proofErr w:type="spellStart"/>
-      <w:r>
-        <w:rPr>
-          <w:rFonts w:ascii="Consolas" w:hAnsi="Consolas" w:cs="Consolas"/>
-          <w:b/>
-          <w:color w:val="000000"/>
-          <w:sz w:val="19"/>
-          <w:szCs w:val="19"/>
-        </w:rPr>
-        <w:t>IsFlagged</w:t>
-      </w:r>
-      <w:proofErr w:type="spellEnd"/>
+        <w:t xml:space="preserve"> It makes the code flexible. If more parameter needed the I just have added another property to the class.</w:t>
+      </w:r>
     </w:p>
     <w:p>
       <w:pPr>
@@ -1311,8 +1218,6 @@
         </w:rPr>
         <w:t xml:space="preserve">    </w:t>
       </w:r>
-      <w:bookmarkStart w:id="1" w:name="_GoBack"/>
-      <w:bookmarkEnd w:id="1"/>
       <w:r>
         <w:rPr>
           <w:rFonts w:ascii="Consolas" w:hAnsi="Consolas" w:cs="Consolas"/>
@@ -1460,15 +1365,23 @@
         </w:rPr>
         <w:t xml:space="preserve"> </w:t>
       </w:r>
-      <w:proofErr w:type="gramStart"/>
-      <w:r>
-        <w:rPr>
-          <w:rFonts w:ascii="Consolas" w:hAnsi="Consolas" w:cs="Consolas"/>
-          <w:color w:val="000000"/>
-          <w:sz w:val="19"/>
-          <w:szCs w:val="19"/>
-        </w:rPr>
-        <w:t xml:space="preserve">{ </w:t>
+      <w:r>
+        <w:rPr>
+          <w:rFonts w:ascii="Consolas" w:hAnsi="Consolas" w:cs="Consolas"/>
+          <w:color w:val="000000"/>
+          <w:sz w:val="19"/>
+          <w:szCs w:val="19"/>
+        </w:rPr>
+        <w:t>{get</w:t>
+      </w:r>
+      <w:r>
+        <w:rPr>
+          <w:rFonts w:ascii="Consolas" w:hAnsi="Consolas" w:cs="Consolas"/>
+          <w:color w:val="000000"/>
+          <w:sz w:val="19"/>
+          <w:szCs w:val="19"/>
+        </w:rPr>
+        <w:t xml:space="preserve">; </w:t>
       </w:r>
       <w:r>
         <w:rPr>
@@ -1477,17 +1390,53 @@
           <w:sz w:val="19"/>
           <w:szCs w:val="19"/>
         </w:rPr>
-        <w:t>get</w:t>
-      </w:r>
-      <w:proofErr w:type="gramEnd"/>
-      <w:r>
-        <w:rPr>
-          <w:rFonts w:ascii="Consolas" w:hAnsi="Consolas" w:cs="Consolas"/>
-          <w:color w:val="000000"/>
-          <w:sz w:val="19"/>
-          <w:szCs w:val="19"/>
-        </w:rPr>
-        <w:t xml:space="preserve">; </w:t>
+        <w:t>set</w:t>
+      </w:r>
+      <w:r>
+        <w:rPr>
+          <w:rFonts w:ascii="Consolas" w:hAnsi="Consolas" w:cs="Consolas"/>
+          <w:color w:val="000000"/>
+          <w:sz w:val="19"/>
+          <w:szCs w:val="19"/>
+        </w:rPr>
+        <w:t>;}</w:t>
+      </w:r>
+    </w:p>
+    <w:p>
+      <w:pPr>
+        <w:autoSpaceDE w:val="0"/>
+        <w:autoSpaceDN w:val="0"/>
+        <w:adjustRightInd w:val="0"/>
+        <w:spacing w:after="0" w:line="240" w:lineRule="auto"/>
+        <w:rPr>
+          <w:rFonts w:ascii="Consolas" w:hAnsi="Consolas" w:cs="Consolas"/>
+          <w:color w:val="000000"/>
+          <w:sz w:val="19"/>
+          <w:szCs w:val="19"/>
+        </w:rPr>
+      </w:pPr>
+    </w:p>
+    <w:p>
+      <w:pPr>
+        <w:autoSpaceDE w:val="0"/>
+        <w:autoSpaceDN w:val="0"/>
+        <w:adjustRightInd w:val="0"/>
+        <w:spacing w:after="0" w:line="240" w:lineRule="auto"/>
+        <w:rPr>
+          <w:rFonts w:ascii="Consolas" w:hAnsi="Consolas" w:cs="Consolas"/>
+          <w:color w:val="000000"/>
+          <w:sz w:val="19"/>
+          <w:szCs w:val="19"/>
+        </w:rPr>
+      </w:pPr>
+      <w:r>
+        <w:rPr>
+          <w:rFonts w:ascii="Consolas" w:hAnsi="Consolas" w:cs="Consolas"/>
+          <w:color w:val="000000"/>
+          <w:sz w:val="19"/>
+          <w:szCs w:val="19"/>
+        </w:rPr>
+        <w:t xml:space="preserve">        </w:t>
       </w:r>
       <w:r>
         <w:rPr>
@@ -1496,53 +1445,16 @@
           <w:sz w:val="19"/>
           <w:szCs w:val="19"/>
         </w:rPr>
-        <w:t>set</w:t>
-      </w:r>
-      <w:r>
-        <w:rPr>
-          <w:rFonts w:ascii="Consolas" w:hAnsi="Consolas" w:cs="Consolas"/>
-          <w:color w:val="000000"/>
-          <w:sz w:val="19"/>
-          <w:szCs w:val="19"/>
-        </w:rPr>
-        <w:t>; }</w:t>
-      </w:r>
-    </w:p>
-    <w:p>
-      <w:pPr>
-        <w:autoSpaceDE w:val="0"/>
-        <w:autoSpaceDN w:val="0"/>
-        <w:adjustRightInd w:val="0"/>
-        <w:spacing w:after="0" w:line="240" w:lineRule="auto"/>
-        <w:rPr>
-          <w:rFonts w:ascii="Consolas" w:hAnsi="Consolas" w:cs="Consolas"/>
-          <w:color w:val="000000"/>
-          <w:sz w:val="19"/>
-          <w:szCs w:val="19"/>
-        </w:rPr>
-      </w:pPr>
-    </w:p>
-    <w:p>
-      <w:pPr>
-        <w:autoSpaceDE w:val="0"/>
-        <w:autoSpaceDN w:val="0"/>
-        <w:adjustRightInd w:val="0"/>
-        <w:spacing w:after="0" w:line="240" w:lineRule="auto"/>
-        <w:rPr>
-          <w:rFonts w:ascii="Consolas" w:hAnsi="Consolas" w:cs="Consolas"/>
-          <w:color w:val="000000"/>
-          <w:sz w:val="19"/>
-          <w:szCs w:val="19"/>
-        </w:rPr>
-      </w:pPr>
-      <w:r>
-        <w:rPr>
-          <w:rFonts w:ascii="Consolas" w:hAnsi="Consolas" w:cs="Consolas"/>
-          <w:color w:val="000000"/>
-          <w:sz w:val="19"/>
-          <w:szCs w:val="19"/>
-        </w:rPr>
-        <w:t xml:space="preserve">        </w:t>
+        <w:t>public</w:t>
+      </w:r>
+      <w:r>
+        <w:rPr>
+          <w:rFonts w:ascii="Consolas" w:hAnsi="Consolas" w:cs="Consolas"/>
+          <w:color w:val="000000"/>
+          <w:sz w:val="19"/>
+          <w:szCs w:val="19"/>
+        </w:rPr>
+        <w:t xml:space="preserve"> </w:t>
       </w:r>
       <w:r>
         <w:rPr>
@@ -1551,7 +1463,7 @@
           <w:sz w:val="19"/>
           <w:szCs w:val="19"/>
         </w:rPr>
-        <w:t>public</w:t>
+        <w:t>double</w:t>
       </w:r>
       <w:r>
         <w:rPr>
@@ -1562,6 +1474,92 @@
         </w:rPr>
         <w:t xml:space="preserve"> </w:t>
       </w:r>
+      <w:proofErr w:type="spellStart"/>
+      <w:r>
+        <w:rPr>
+          <w:rFonts w:ascii="Consolas" w:hAnsi="Consolas" w:cs="Consolas"/>
+          <w:color w:val="000000"/>
+          <w:sz w:val="19"/>
+          <w:szCs w:val="19"/>
+        </w:rPr>
+        <w:t>GetResult</w:t>
+      </w:r>
+      <w:proofErr w:type="spellEnd"/>
+      <w:r>
+        <w:rPr>
+          <w:rFonts w:ascii="Consolas" w:hAnsi="Consolas" w:cs="Consolas"/>
+          <w:color w:val="000000"/>
+          <w:sz w:val="19"/>
+          <w:szCs w:val="19"/>
+        </w:rPr>
+        <w:t xml:space="preserve"> (</w:t>
+      </w:r>
+      <w:proofErr w:type="spellStart"/>
+      <w:r>
+        <w:rPr>
+          <w:rFonts w:ascii="Consolas" w:hAnsi="Consolas" w:cs="Consolas"/>
+          <w:color w:val="2B91AF"/>
+          <w:sz w:val="19"/>
+          <w:szCs w:val="19"/>
+        </w:rPr>
+        <w:t>DateRange</w:t>
+      </w:r>
+      <w:proofErr w:type="spellEnd"/>
+      <w:r>
+        <w:rPr>
+          <w:rFonts w:ascii="Consolas" w:hAnsi="Consolas" w:cs="Consolas"/>
+          <w:color w:val="000000"/>
+          <w:sz w:val="19"/>
+          <w:szCs w:val="19"/>
+        </w:rPr>
+        <w:t xml:space="preserve"> range)</w:t>
+      </w:r>
+    </w:p>
+    <w:p>
+      <w:pPr>
+        <w:autoSpaceDE w:val="0"/>
+        <w:autoSpaceDN w:val="0"/>
+        <w:adjustRightInd w:val="0"/>
+        <w:spacing w:after="0" w:line="240" w:lineRule="auto"/>
+        <w:rPr>
+          <w:rFonts w:ascii="Consolas" w:hAnsi="Consolas" w:cs="Consolas"/>
+          <w:color w:val="000000"/>
+          <w:sz w:val="19"/>
+          <w:szCs w:val="19"/>
+        </w:rPr>
+      </w:pPr>
+      <w:r>
+        <w:rPr>
+          <w:rFonts w:ascii="Consolas" w:hAnsi="Consolas" w:cs="Consolas"/>
+          <w:color w:val="000000"/>
+          <w:sz w:val="19"/>
+          <w:szCs w:val="19"/>
+        </w:rPr>
+        <w:t xml:space="preserve">        {</w:t>
+      </w:r>
+    </w:p>
+    <w:p>
+      <w:pPr>
+        <w:autoSpaceDE w:val="0"/>
+        <w:autoSpaceDN w:val="0"/>
+        <w:adjustRightInd w:val="0"/>
+        <w:spacing w:after="0" w:line="240" w:lineRule="auto"/>
+        <w:rPr>
+          <w:rFonts w:ascii="Consolas" w:hAnsi="Consolas" w:cs="Consolas"/>
+          <w:color w:val="000000"/>
+          <w:sz w:val="19"/>
+          <w:szCs w:val="19"/>
+        </w:rPr>
+      </w:pPr>
+      <w:r>
+        <w:rPr>
+          <w:rFonts w:ascii="Consolas" w:hAnsi="Consolas" w:cs="Consolas"/>
+          <w:color w:val="000000"/>
+          <w:sz w:val="19"/>
+          <w:szCs w:val="19"/>
+        </w:rPr>
+        <w:t xml:space="preserve">            </w:t>
+      </w:r>
       <w:r>
         <w:rPr>
           <w:rFonts w:ascii="Consolas" w:hAnsi="Consolas" w:cs="Consolas"/>
@@ -1578,7 +1576,168 @@
           <w:sz w:val="19"/>
           <w:szCs w:val="19"/>
         </w:rPr>
+        <w:t xml:space="preserve"> result = 0;</w:t>
+      </w:r>
+    </w:p>
+    <w:p>
+      <w:pPr>
+        <w:autoSpaceDE w:val="0"/>
+        <w:autoSpaceDN w:val="0"/>
+        <w:adjustRightInd w:val="0"/>
+        <w:spacing w:after="0" w:line="240" w:lineRule="auto"/>
+        <w:rPr>
+          <w:rFonts w:ascii="Consolas" w:hAnsi="Consolas" w:cs="Consolas"/>
+          <w:color w:val="000000"/>
+          <w:sz w:val="19"/>
+          <w:szCs w:val="19"/>
+        </w:rPr>
+      </w:pPr>
+      <w:r>
+        <w:rPr>
+          <w:rFonts w:ascii="Consolas" w:hAnsi="Consolas" w:cs="Consolas"/>
+          <w:color w:val="000000"/>
+          <w:sz w:val="19"/>
+          <w:szCs w:val="19"/>
+        </w:rPr>
+        <w:t xml:space="preserve">            </w:t>
+      </w:r>
+      <w:r>
+        <w:rPr>
+          <w:rFonts w:ascii="Consolas" w:hAnsi="Consolas" w:cs="Consolas"/>
+          <w:color w:val="0000FF"/>
+          <w:sz w:val="19"/>
+          <w:szCs w:val="19"/>
+        </w:rPr>
+        <w:t>foreach</w:t>
+      </w:r>
+      <w:r>
+        <w:rPr>
+          <w:rFonts w:ascii="Consolas" w:hAnsi="Consolas" w:cs="Consolas"/>
+          <w:color w:val="000000"/>
+          <w:sz w:val="19"/>
+          <w:szCs w:val="19"/>
+        </w:rPr>
+        <w:t xml:space="preserve"> (</w:t>
+      </w:r>
+      <w:r>
+        <w:rPr>
+          <w:rFonts w:ascii="Consolas" w:hAnsi="Consolas" w:cs="Consolas"/>
+          <w:color w:val="0000FF"/>
+          <w:sz w:val="19"/>
+          <w:szCs w:val="19"/>
+        </w:rPr>
+        <w:t>var</w:t>
+      </w:r>
+      <w:r>
+        <w:rPr>
+          <w:rFonts w:ascii="Consolas" w:hAnsi="Consolas" w:cs="Consolas"/>
+          <w:color w:val="000000"/>
+          <w:sz w:val="19"/>
+          <w:szCs w:val="19"/>
+        </w:rPr>
+        <w:t xml:space="preserve"> entry </w:t>
+      </w:r>
+      <w:r>
+        <w:rPr>
+          <w:rFonts w:ascii="Consolas" w:hAnsi="Consolas" w:cs="Consolas"/>
+          <w:color w:val="0000FF"/>
+          <w:sz w:val="19"/>
+          <w:szCs w:val="19"/>
+        </w:rPr>
+        <w:t>in</w:t>
+      </w:r>
+      <w:r>
+        <w:rPr>
+          <w:rFonts w:ascii="Consolas" w:hAnsi="Consolas" w:cs="Consolas"/>
+          <w:color w:val="000000"/>
+          <w:sz w:val="19"/>
+          <w:szCs w:val="19"/>
+        </w:rPr>
         <w:t xml:space="preserve"> </w:t>
+      </w:r>
+      <w:proofErr w:type="spellStart"/>
+      <w:r>
+        <w:rPr>
+          <w:rFonts w:ascii="Consolas" w:hAnsi="Consolas" w:cs="Consolas"/>
+          <w:color w:val="000000"/>
+          <w:sz w:val="19"/>
+          <w:szCs w:val="19"/>
+        </w:rPr>
+        <w:t>lstEntries</w:t>
+      </w:r>
+      <w:proofErr w:type="spellEnd"/>
+      <w:r>
+        <w:rPr>
+          <w:rFonts w:ascii="Consolas" w:hAnsi="Consolas" w:cs="Consolas"/>
+          <w:color w:val="000000"/>
+          <w:sz w:val="19"/>
+          <w:szCs w:val="19"/>
+        </w:rPr>
+        <w:t>)</w:t>
+      </w:r>
+    </w:p>
+    <w:p>
+      <w:pPr>
+        <w:autoSpaceDE w:val="0"/>
+        <w:autoSpaceDN w:val="0"/>
+        <w:adjustRightInd w:val="0"/>
+        <w:spacing w:after="0" w:line="240" w:lineRule="auto"/>
+        <w:rPr>
+          <w:rFonts w:ascii="Consolas" w:hAnsi="Consolas" w:cs="Consolas"/>
+          <w:color w:val="000000"/>
+          <w:sz w:val="19"/>
+          <w:szCs w:val="19"/>
+        </w:rPr>
+      </w:pPr>
+      <w:r>
+        <w:rPr>
+          <w:rFonts w:ascii="Consolas" w:hAnsi="Consolas" w:cs="Consolas"/>
+          <w:color w:val="000000"/>
+          <w:sz w:val="19"/>
+          <w:szCs w:val="19"/>
+        </w:rPr>
+        <w:t xml:space="preserve">            {</w:t>
+      </w:r>
+    </w:p>
+    <w:p>
+      <w:pPr>
+        <w:autoSpaceDE w:val="0"/>
+        <w:autoSpaceDN w:val="0"/>
+        <w:adjustRightInd w:val="0"/>
+        <w:spacing w:after="0" w:line="240" w:lineRule="auto"/>
+        <w:rPr>
+          <w:rFonts w:ascii="Consolas" w:hAnsi="Consolas" w:cs="Consolas"/>
+          <w:color w:val="000000"/>
+          <w:sz w:val="19"/>
+          <w:szCs w:val="19"/>
+        </w:rPr>
+      </w:pPr>
+      <w:r>
+        <w:rPr>
+          <w:rFonts w:ascii="Consolas" w:hAnsi="Consolas" w:cs="Consolas"/>
+          <w:color w:val="000000"/>
+          <w:sz w:val="19"/>
+          <w:szCs w:val="19"/>
+        </w:rPr>
+        <w:t xml:space="preserve">                </w:t>
+      </w:r>
+      <w:r>
+        <w:rPr>
+          <w:rFonts w:ascii="Consolas" w:hAnsi="Consolas" w:cs="Consolas"/>
+          <w:color w:val="0000FF"/>
+          <w:sz w:val="19"/>
+          <w:szCs w:val="19"/>
+        </w:rPr>
+        <w:t>if</w:t>
+      </w:r>
+      <w:r>
+        <w:rPr>
+          <w:rFonts w:ascii="Consolas" w:hAnsi="Consolas" w:cs="Consolas"/>
+          <w:color w:val="000000"/>
+          <w:sz w:val="19"/>
+          <w:szCs w:val="19"/>
+        </w:rPr>
+        <w:t xml:space="preserve"> (</w:t>
       </w:r>
       <w:proofErr w:type="spellStart"/>
       <w:proofErr w:type="gramStart"/>
@@ -1589,273 +1748,6 @@
           <w:sz w:val="19"/>
           <w:szCs w:val="19"/>
         </w:rPr>
-        <w:t>GetResult</w:t>
-      </w:r>
-      <w:proofErr w:type="spellEnd"/>
-      <w:r>
-        <w:rPr>
-          <w:rFonts w:ascii="Consolas" w:hAnsi="Consolas" w:cs="Consolas"/>
-          <w:color w:val="000000"/>
-          <w:sz w:val="19"/>
-          <w:szCs w:val="19"/>
-        </w:rPr>
-        <w:t>(</w:t>
-      </w:r>
-      <w:proofErr w:type="spellStart"/>
-      <w:proofErr w:type="gramEnd"/>
-      <w:r>
-        <w:rPr>
-          <w:rFonts w:ascii="Consolas" w:hAnsi="Consolas" w:cs="Consolas"/>
-          <w:color w:val="2B91AF"/>
-          <w:sz w:val="19"/>
-          <w:szCs w:val="19"/>
-        </w:rPr>
-        <w:t>DateRange</w:t>
-      </w:r>
-      <w:proofErr w:type="spellEnd"/>
-      <w:r>
-        <w:rPr>
-          <w:rFonts w:ascii="Consolas" w:hAnsi="Consolas" w:cs="Consolas"/>
-          <w:color w:val="000000"/>
-          <w:sz w:val="19"/>
-          <w:szCs w:val="19"/>
-        </w:rPr>
-        <w:t xml:space="preserve"> range)</w:t>
-      </w:r>
-    </w:p>
-    <w:p>
-      <w:pPr>
-        <w:autoSpaceDE w:val="0"/>
-        <w:autoSpaceDN w:val="0"/>
-        <w:adjustRightInd w:val="0"/>
-        <w:spacing w:after="0" w:line="240" w:lineRule="auto"/>
-        <w:rPr>
-          <w:rFonts w:ascii="Consolas" w:hAnsi="Consolas" w:cs="Consolas"/>
-          <w:color w:val="000000"/>
-          <w:sz w:val="19"/>
-          <w:szCs w:val="19"/>
-        </w:rPr>
-      </w:pPr>
-      <w:r>
-        <w:rPr>
-          <w:rFonts w:ascii="Consolas" w:hAnsi="Consolas" w:cs="Consolas"/>
-          <w:color w:val="000000"/>
-          <w:sz w:val="19"/>
-          <w:szCs w:val="19"/>
-        </w:rPr>
-        <w:t xml:space="preserve">        {</w:t>
-      </w:r>
-    </w:p>
-    <w:p>
-      <w:pPr>
-        <w:autoSpaceDE w:val="0"/>
-        <w:autoSpaceDN w:val="0"/>
-        <w:adjustRightInd w:val="0"/>
-        <w:spacing w:after="0" w:line="240" w:lineRule="auto"/>
-        <w:rPr>
-          <w:rFonts w:ascii="Consolas" w:hAnsi="Consolas" w:cs="Consolas"/>
-          <w:color w:val="000000"/>
-          <w:sz w:val="19"/>
-          <w:szCs w:val="19"/>
-        </w:rPr>
-      </w:pPr>
-      <w:r>
-        <w:rPr>
-          <w:rFonts w:ascii="Consolas" w:hAnsi="Consolas" w:cs="Consolas"/>
-          <w:color w:val="000000"/>
-          <w:sz w:val="19"/>
-          <w:szCs w:val="19"/>
-        </w:rPr>
-        <w:t xml:space="preserve">            </w:t>
-      </w:r>
-      <w:r>
-        <w:rPr>
-          <w:rFonts w:ascii="Consolas" w:hAnsi="Consolas" w:cs="Consolas"/>
-          <w:color w:val="0000FF"/>
-          <w:sz w:val="19"/>
-          <w:szCs w:val="19"/>
-        </w:rPr>
-        <w:t>double</w:t>
-      </w:r>
-      <w:r>
-        <w:rPr>
-          <w:rFonts w:ascii="Consolas" w:hAnsi="Consolas" w:cs="Consolas"/>
-          <w:color w:val="000000"/>
-          <w:sz w:val="19"/>
-          <w:szCs w:val="19"/>
-        </w:rPr>
-        <w:t xml:space="preserve"> result = 0;</w:t>
-      </w:r>
-    </w:p>
-    <w:p>
-      <w:pPr>
-        <w:autoSpaceDE w:val="0"/>
-        <w:autoSpaceDN w:val="0"/>
-        <w:adjustRightInd w:val="0"/>
-        <w:spacing w:after="0" w:line="240" w:lineRule="auto"/>
-        <w:rPr>
-          <w:rFonts w:ascii="Consolas" w:hAnsi="Consolas" w:cs="Consolas"/>
-          <w:color w:val="000000"/>
-          <w:sz w:val="19"/>
-          <w:szCs w:val="19"/>
-        </w:rPr>
-      </w:pPr>
-      <w:r>
-        <w:rPr>
-          <w:rFonts w:ascii="Consolas" w:hAnsi="Consolas" w:cs="Consolas"/>
-          <w:color w:val="000000"/>
-          <w:sz w:val="19"/>
-          <w:szCs w:val="19"/>
-        </w:rPr>
-        <w:t xml:space="preserve">            </w:t>
-      </w:r>
-      <w:r>
-        <w:rPr>
-          <w:rFonts w:ascii="Consolas" w:hAnsi="Consolas" w:cs="Consolas"/>
-          <w:color w:val="0000FF"/>
-          <w:sz w:val="19"/>
-          <w:szCs w:val="19"/>
-        </w:rPr>
-        <w:t>foreach</w:t>
-      </w:r>
-      <w:r>
-        <w:rPr>
-          <w:rFonts w:ascii="Consolas" w:hAnsi="Consolas" w:cs="Consolas"/>
-          <w:color w:val="000000"/>
-          <w:sz w:val="19"/>
-          <w:szCs w:val="19"/>
-        </w:rPr>
-        <w:t xml:space="preserve"> (</w:t>
-      </w:r>
-      <w:r>
-        <w:rPr>
-          <w:rFonts w:ascii="Consolas" w:hAnsi="Consolas" w:cs="Consolas"/>
-          <w:color w:val="0000FF"/>
-          <w:sz w:val="19"/>
-          <w:szCs w:val="19"/>
-        </w:rPr>
-        <w:t>var</w:t>
-      </w:r>
-      <w:r>
-        <w:rPr>
-          <w:rFonts w:ascii="Consolas" w:hAnsi="Consolas" w:cs="Consolas"/>
-          <w:color w:val="000000"/>
-          <w:sz w:val="19"/>
-          <w:szCs w:val="19"/>
-        </w:rPr>
-        <w:t xml:space="preserve"> entry </w:t>
-      </w:r>
-      <w:r>
-        <w:rPr>
-          <w:rFonts w:ascii="Consolas" w:hAnsi="Consolas" w:cs="Consolas"/>
-          <w:color w:val="0000FF"/>
-          <w:sz w:val="19"/>
-          <w:szCs w:val="19"/>
-        </w:rPr>
-        <w:t>in</w:t>
-      </w:r>
-      <w:r>
-        <w:rPr>
-          <w:rFonts w:ascii="Consolas" w:hAnsi="Consolas" w:cs="Consolas"/>
-          <w:color w:val="000000"/>
-          <w:sz w:val="19"/>
-          <w:szCs w:val="19"/>
-        </w:rPr>
-        <w:t xml:space="preserve"> </w:t>
-      </w:r>
-      <w:proofErr w:type="spellStart"/>
-      <w:r>
-        <w:rPr>
-          <w:rFonts w:ascii="Consolas" w:hAnsi="Consolas" w:cs="Consolas"/>
-          <w:color w:val="000000"/>
-          <w:sz w:val="19"/>
-          <w:szCs w:val="19"/>
-        </w:rPr>
-        <w:t>lstEntries</w:t>
-      </w:r>
-      <w:proofErr w:type="spellEnd"/>
-      <w:r>
-        <w:rPr>
-          <w:rFonts w:ascii="Consolas" w:hAnsi="Consolas" w:cs="Consolas"/>
-          <w:color w:val="000000"/>
-          <w:sz w:val="19"/>
-          <w:szCs w:val="19"/>
-        </w:rPr>
-        <w:t>)</w:t>
-      </w:r>
-    </w:p>
-    <w:p>
-      <w:pPr>
-        <w:autoSpaceDE w:val="0"/>
-        <w:autoSpaceDN w:val="0"/>
-        <w:adjustRightInd w:val="0"/>
-        <w:spacing w:after="0" w:line="240" w:lineRule="auto"/>
-        <w:rPr>
-          <w:rFonts w:ascii="Consolas" w:hAnsi="Consolas" w:cs="Consolas"/>
-          <w:color w:val="000000"/>
-          <w:sz w:val="19"/>
-          <w:szCs w:val="19"/>
-        </w:rPr>
-      </w:pPr>
-      <w:r>
-        <w:rPr>
-          <w:rFonts w:ascii="Consolas" w:hAnsi="Consolas" w:cs="Consolas"/>
-          <w:color w:val="000000"/>
-          <w:sz w:val="19"/>
-          <w:szCs w:val="19"/>
-        </w:rPr>
-        <w:t xml:space="preserve">            {</w:t>
-      </w:r>
-    </w:p>
-    <w:p>
-      <w:pPr>
-        <w:autoSpaceDE w:val="0"/>
-        <w:autoSpaceDN w:val="0"/>
-        <w:adjustRightInd w:val="0"/>
-        <w:spacing w:after="0" w:line="240" w:lineRule="auto"/>
-        <w:rPr>
-          <w:rFonts w:ascii="Consolas" w:hAnsi="Consolas" w:cs="Consolas"/>
-          <w:color w:val="000000"/>
-          <w:sz w:val="19"/>
-          <w:szCs w:val="19"/>
-        </w:rPr>
-      </w:pPr>
-      <w:r>
-        <w:rPr>
-          <w:rFonts w:ascii="Consolas" w:hAnsi="Consolas" w:cs="Consolas"/>
-          <w:color w:val="000000"/>
-          <w:sz w:val="19"/>
-          <w:szCs w:val="19"/>
-        </w:rPr>
-        <w:t xml:space="preserve">                </w:t>
-      </w:r>
-      <w:r>
-        <w:rPr>
-          <w:rFonts w:ascii="Consolas" w:hAnsi="Consolas" w:cs="Consolas"/>
-          <w:color w:val="0000FF"/>
-          <w:sz w:val="19"/>
-          <w:szCs w:val="19"/>
-        </w:rPr>
-        <w:t>if</w:t>
-      </w:r>
-      <w:r>
-        <w:rPr>
-          <w:rFonts w:ascii="Consolas" w:hAnsi="Consolas" w:cs="Consolas"/>
-          <w:color w:val="000000"/>
-          <w:sz w:val="19"/>
-          <w:szCs w:val="19"/>
-        </w:rPr>
-        <w:t xml:space="preserve"> (</w:t>
-      </w:r>
-      <w:proofErr w:type="spellStart"/>
-      <w:proofErr w:type="gramStart"/>
-      <w:r>
-        <w:rPr>
-          <w:rFonts w:ascii="Consolas" w:hAnsi="Consolas" w:cs="Consolas"/>
-          <w:color w:val="000000"/>
-          <w:sz w:val="19"/>
-          <w:szCs w:val="19"/>
-        </w:rPr>
         <w:t>range.Includes</w:t>
       </w:r>
       <w:proofErr w:type="spellEnd"/>
@@ -1910,30 +1802,27 @@
           <w:sz w:val="19"/>
           <w:szCs w:val="19"/>
         </w:rPr>
-        <w:t xml:space="preserve">                {</w:t>
-      </w:r>
-    </w:p>
-    <w:p>
-      <w:pPr>
-        <w:autoSpaceDE w:val="0"/>
-        <w:autoSpaceDN w:val="0"/>
-        <w:adjustRightInd w:val="0"/>
-        <w:spacing w:after="0" w:line="240" w:lineRule="auto"/>
-        <w:rPr>
-          <w:rFonts w:ascii="Consolas" w:hAnsi="Consolas" w:cs="Consolas"/>
-          <w:color w:val="000000"/>
-          <w:sz w:val="19"/>
-          <w:szCs w:val="19"/>
-        </w:rPr>
-      </w:pPr>
-      <w:r>
-        <w:rPr>
-          <w:rFonts w:ascii="Consolas" w:hAnsi="Consolas" w:cs="Consolas"/>
-          <w:color w:val="000000"/>
-          <w:sz w:val="19"/>
-          <w:szCs w:val="19"/>
-        </w:rPr>
-        <w:t xml:space="preserve">                    result += </w:t>
+        <w:t xml:space="preserve">                </w:t>
+      </w:r>
+      <w:proofErr w:type="gramStart"/>
+      <w:r>
+        <w:rPr>
+          <w:rFonts w:ascii="Consolas" w:hAnsi="Consolas" w:cs="Consolas"/>
+          <w:color w:val="000000"/>
+          <w:sz w:val="19"/>
+          <w:szCs w:val="19"/>
+        </w:rPr>
+        <w:t>{ result</w:t>
+      </w:r>
+      <w:proofErr w:type="gramEnd"/>
+      <w:r>
+        <w:rPr>
+          <w:rFonts w:ascii="Consolas" w:hAnsi="Consolas" w:cs="Consolas"/>
+          <w:color w:val="000000"/>
+          <w:sz w:val="19"/>
+          <w:szCs w:val="19"/>
+        </w:rPr>
+        <w:t xml:space="preserve"> += </w:t>
       </w:r>
       <w:proofErr w:type="spellStart"/>
       <w:r>
@@ -1953,6 +1842,625 @@
           <w:sz w:val="19"/>
           <w:szCs w:val="19"/>
         </w:rPr>
+        <w:t>;}</w:t>
+      </w:r>
+    </w:p>
+    <w:p>
+      <w:pPr>
+        <w:autoSpaceDE w:val="0"/>
+        <w:autoSpaceDN w:val="0"/>
+        <w:adjustRightInd w:val="0"/>
+        <w:spacing w:after="0" w:line="240" w:lineRule="auto"/>
+        <w:rPr>
+          <w:rFonts w:ascii="Consolas" w:hAnsi="Consolas" w:cs="Consolas"/>
+          <w:color w:val="000000"/>
+          <w:sz w:val="19"/>
+          <w:szCs w:val="19"/>
+        </w:rPr>
+      </w:pPr>
+      <w:r>
+        <w:rPr>
+          <w:rFonts w:ascii="Consolas" w:hAnsi="Consolas" w:cs="Consolas"/>
+          <w:color w:val="000000"/>
+          <w:sz w:val="19"/>
+          <w:szCs w:val="19"/>
+        </w:rPr>
+        <w:t xml:space="preserve">            }</w:t>
+      </w:r>
+    </w:p>
+    <w:p>
+      <w:pPr>
+        <w:autoSpaceDE w:val="0"/>
+        <w:autoSpaceDN w:val="0"/>
+        <w:adjustRightInd w:val="0"/>
+        <w:spacing w:after="0" w:line="240" w:lineRule="auto"/>
+        <w:rPr>
+          <w:rFonts w:ascii="Consolas" w:hAnsi="Consolas" w:cs="Consolas"/>
+          <w:color w:val="000000"/>
+          <w:sz w:val="19"/>
+          <w:szCs w:val="19"/>
+        </w:rPr>
+      </w:pPr>
+      <w:r>
+        <w:rPr>
+          <w:rFonts w:ascii="Consolas" w:hAnsi="Consolas" w:cs="Consolas"/>
+          <w:color w:val="000000"/>
+          <w:sz w:val="19"/>
+          <w:szCs w:val="19"/>
+        </w:rPr>
+        <w:t xml:space="preserve">            </w:t>
+      </w:r>
+      <w:r>
+        <w:rPr>
+          <w:rFonts w:ascii="Consolas" w:hAnsi="Consolas" w:cs="Consolas"/>
+          <w:color w:val="0000FF"/>
+          <w:sz w:val="19"/>
+          <w:szCs w:val="19"/>
+        </w:rPr>
+        <w:t>return</w:t>
+      </w:r>
+      <w:r>
+        <w:rPr>
+          <w:rFonts w:ascii="Consolas" w:hAnsi="Consolas" w:cs="Consolas"/>
+          <w:color w:val="000000"/>
+          <w:sz w:val="19"/>
+          <w:szCs w:val="19"/>
+        </w:rPr>
+        <w:t xml:space="preserve"> result;</w:t>
+      </w:r>
+    </w:p>
+    <w:p>
+      <w:pPr>
+        <w:autoSpaceDE w:val="0"/>
+        <w:autoSpaceDN w:val="0"/>
+        <w:adjustRightInd w:val="0"/>
+        <w:spacing w:after="0" w:line="240" w:lineRule="auto"/>
+        <w:rPr>
+          <w:rFonts w:ascii="Consolas" w:hAnsi="Consolas" w:cs="Consolas"/>
+          <w:color w:val="000000"/>
+          <w:sz w:val="19"/>
+          <w:szCs w:val="19"/>
+        </w:rPr>
+      </w:pPr>
+      <w:r>
+        <w:rPr>
+          <w:rFonts w:ascii="Consolas" w:hAnsi="Consolas" w:cs="Consolas"/>
+          <w:color w:val="000000"/>
+          <w:sz w:val="19"/>
+          <w:szCs w:val="19"/>
+        </w:rPr>
+        <w:t xml:space="preserve">        }</w:t>
+      </w:r>
+    </w:p>
+    <w:p>
+      <w:pPr>
+        <w:autoSpaceDE w:val="0"/>
+        <w:autoSpaceDN w:val="0"/>
+        <w:adjustRightInd w:val="0"/>
+        <w:spacing w:after="0" w:line="240" w:lineRule="auto"/>
+        <w:rPr>
+          <w:rFonts w:ascii="Consolas" w:hAnsi="Consolas" w:cs="Consolas"/>
+          <w:color w:val="000000"/>
+          <w:sz w:val="19"/>
+          <w:szCs w:val="19"/>
+        </w:rPr>
+      </w:pPr>
+      <w:r>
+        <w:rPr>
+          <w:rFonts w:ascii="Consolas" w:hAnsi="Consolas" w:cs="Consolas"/>
+          <w:color w:val="000000"/>
+          <w:sz w:val="19"/>
+          <w:szCs w:val="19"/>
+        </w:rPr>
+        <w:t xml:space="preserve">    }</w:t>
+      </w:r>
+    </w:p>
+    <w:p>
+      <w:pPr>
+        <w:autoSpaceDE w:val="0"/>
+        <w:autoSpaceDN w:val="0"/>
+        <w:adjustRightInd w:val="0"/>
+        <w:spacing w:after="0" w:line="240" w:lineRule="auto"/>
+        <w:rPr>
+          <w:rFonts w:ascii="Consolas" w:hAnsi="Consolas" w:cs="Consolas"/>
+          <w:color w:val="000000"/>
+          <w:sz w:val="19"/>
+          <w:szCs w:val="19"/>
+        </w:rPr>
+      </w:pPr>
+    </w:p>
+    <w:p>
+      <w:pPr>
+        <w:autoSpaceDE w:val="0"/>
+        <w:autoSpaceDN w:val="0"/>
+        <w:adjustRightInd w:val="0"/>
+        <w:spacing w:after="0" w:line="240" w:lineRule="auto"/>
+        <w:rPr>
+          <w:rFonts w:ascii="Consolas" w:hAnsi="Consolas" w:cs="Consolas"/>
+          <w:color w:val="000000"/>
+          <w:sz w:val="19"/>
+          <w:szCs w:val="19"/>
+        </w:rPr>
+      </w:pPr>
+      <w:r>
+        <w:rPr>
+          <w:rFonts w:ascii="Consolas" w:hAnsi="Consolas" w:cs="Consolas"/>
+          <w:color w:val="000000"/>
+          <w:sz w:val="19"/>
+          <w:szCs w:val="19"/>
+        </w:rPr>
+        <w:t xml:space="preserve">    </w:t>
+      </w:r>
+      <w:r>
+        <w:rPr>
+          <w:rFonts w:ascii="Consolas" w:hAnsi="Consolas" w:cs="Consolas"/>
+          <w:color w:val="0000FF"/>
+          <w:sz w:val="19"/>
+          <w:szCs w:val="19"/>
+        </w:rPr>
+        <w:t>class</w:t>
+      </w:r>
+      <w:r>
+        <w:rPr>
+          <w:rFonts w:ascii="Consolas" w:hAnsi="Consolas" w:cs="Consolas"/>
+          <w:color w:val="000000"/>
+          <w:sz w:val="19"/>
+          <w:szCs w:val="19"/>
+        </w:rPr>
+        <w:t xml:space="preserve"> </w:t>
+      </w:r>
+      <w:proofErr w:type="spellStart"/>
+      <w:r>
+        <w:rPr>
+          <w:rFonts w:ascii="Consolas" w:hAnsi="Consolas" w:cs="Consolas"/>
+          <w:color w:val="2B91AF"/>
+          <w:sz w:val="19"/>
+          <w:szCs w:val="19"/>
+        </w:rPr>
+        <w:t>DateRange</w:t>
+      </w:r>
+      <w:proofErr w:type="spellEnd"/>
+    </w:p>
+    <w:p>
+      <w:pPr>
+        <w:autoSpaceDE w:val="0"/>
+        <w:autoSpaceDN w:val="0"/>
+        <w:adjustRightInd w:val="0"/>
+        <w:spacing w:after="0" w:line="240" w:lineRule="auto"/>
+        <w:rPr>
+          <w:rFonts w:ascii="Consolas" w:hAnsi="Consolas" w:cs="Consolas"/>
+          <w:color w:val="000000"/>
+          <w:sz w:val="19"/>
+          <w:szCs w:val="19"/>
+        </w:rPr>
+      </w:pPr>
+      <w:r>
+        <w:rPr>
+          <w:rFonts w:ascii="Consolas" w:hAnsi="Consolas" w:cs="Consolas"/>
+          <w:color w:val="000000"/>
+          <w:sz w:val="19"/>
+          <w:szCs w:val="19"/>
+        </w:rPr>
+        <w:t xml:space="preserve">    {</w:t>
+      </w:r>
+    </w:p>
+    <w:p>
+      <w:pPr>
+        <w:autoSpaceDE w:val="0"/>
+        <w:autoSpaceDN w:val="0"/>
+        <w:adjustRightInd w:val="0"/>
+        <w:spacing w:after="0" w:line="240" w:lineRule="auto"/>
+        <w:rPr>
+          <w:rFonts w:ascii="Consolas" w:hAnsi="Consolas" w:cs="Consolas"/>
+          <w:color w:val="000000"/>
+          <w:sz w:val="19"/>
+          <w:szCs w:val="19"/>
+        </w:rPr>
+      </w:pPr>
+      <w:r>
+        <w:rPr>
+          <w:rFonts w:ascii="Consolas" w:hAnsi="Consolas" w:cs="Consolas"/>
+          <w:color w:val="000000"/>
+          <w:sz w:val="19"/>
+          <w:szCs w:val="19"/>
+        </w:rPr>
+        <w:t xml:space="preserve">        </w:t>
+      </w:r>
+      <w:r>
+        <w:rPr>
+          <w:rFonts w:ascii="Consolas" w:hAnsi="Consolas" w:cs="Consolas"/>
+          <w:color w:val="0000FF"/>
+          <w:sz w:val="19"/>
+          <w:szCs w:val="19"/>
+        </w:rPr>
+        <w:t>public</w:t>
+      </w:r>
+      <w:r>
+        <w:rPr>
+          <w:rFonts w:ascii="Consolas" w:hAnsi="Consolas" w:cs="Consolas"/>
+          <w:color w:val="000000"/>
+          <w:sz w:val="19"/>
+          <w:szCs w:val="19"/>
+        </w:rPr>
+        <w:t xml:space="preserve"> </w:t>
+      </w:r>
+      <w:proofErr w:type="spellStart"/>
+      <w:r>
+        <w:rPr>
+          <w:rFonts w:ascii="Consolas" w:hAnsi="Consolas" w:cs="Consolas"/>
+          <w:color w:val="2B91AF"/>
+          <w:sz w:val="19"/>
+          <w:szCs w:val="19"/>
+        </w:rPr>
+        <w:t>DateTime</w:t>
+      </w:r>
+      <w:proofErr w:type="spellEnd"/>
+      <w:r>
+        <w:rPr>
+          <w:rFonts w:ascii="Consolas" w:hAnsi="Consolas" w:cs="Consolas"/>
+          <w:color w:val="000000"/>
+          <w:sz w:val="19"/>
+          <w:szCs w:val="19"/>
+        </w:rPr>
+        <w:t xml:space="preserve"> start </w:t>
+      </w:r>
+      <w:r>
+        <w:rPr>
+          <w:rFonts w:ascii="Consolas" w:hAnsi="Consolas" w:cs="Consolas"/>
+          <w:color w:val="000000"/>
+          <w:sz w:val="19"/>
+          <w:szCs w:val="19"/>
+        </w:rPr>
+        <w:t>{get</w:t>
+      </w:r>
+      <w:r>
+        <w:rPr>
+          <w:rFonts w:ascii="Consolas" w:hAnsi="Consolas" w:cs="Consolas"/>
+          <w:color w:val="000000"/>
+          <w:sz w:val="19"/>
+          <w:szCs w:val="19"/>
+        </w:rPr>
+        <w:t xml:space="preserve">; </w:t>
+      </w:r>
+      <w:r>
+        <w:rPr>
+          <w:rFonts w:ascii="Consolas" w:hAnsi="Consolas" w:cs="Consolas"/>
+          <w:color w:val="0000FF"/>
+          <w:sz w:val="19"/>
+          <w:szCs w:val="19"/>
+        </w:rPr>
+        <w:t>set</w:t>
+      </w:r>
+      <w:r>
+        <w:rPr>
+          <w:rFonts w:ascii="Consolas" w:hAnsi="Consolas" w:cs="Consolas"/>
+          <w:color w:val="000000"/>
+          <w:sz w:val="19"/>
+          <w:szCs w:val="19"/>
+        </w:rPr>
+        <w:t>;}</w:t>
+      </w:r>
+    </w:p>
+    <w:p>
+      <w:pPr>
+        <w:autoSpaceDE w:val="0"/>
+        <w:autoSpaceDN w:val="0"/>
+        <w:adjustRightInd w:val="0"/>
+        <w:spacing w:after="0" w:line="240" w:lineRule="auto"/>
+        <w:rPr>
+          <w:rFonts w:ascii="Consolas" w:hAnsi="Consolas" w:cs="Consolas"/>
+          <w:color w:val="000000"/>
+          <w:sz w:val="19"/>
+          <w:szCs w:val="19"/>
+        </w:rPr>
+      </w:pPr>
+      <w:r>
+        <w:rPr>
+          <w:rFonts w:ascii="Consolas" w:hAnsi="Consolas" w:cs="Consolas"/>
+          <w:color w:val="000000"/>
+          <w:sz w:val="19"/>
+          <w:szCs w:val="19"/>
+        </w:rPr>
+        <w:t xml:space="preserve">        </w:t>
+      </w:r>
+      <w:r>
+        <w:rPr>
+          <w:rFonts w:ascii="Consolas" w:hAnsi="Consolas" w:cs="Consolas"/>
+          <w:color w:val="0000FF"/>
+          <w:sz w:val="19"/>
+          <w:szCs w:val="19"/>
+        </w:rPr>
+        <w:t>public</w:t>
+      </w:r>
+      <w:r>
+        <w:rPr>
+          <w:rFonts w:ascii="Consolas" w:hAnsi="Consolas" w:cs="Consolas"/>
+          <w:color w:val="000000"/>
+          <w:sz w:val="19"/>
+          <w:szCs w:val="19"/>
+        </w:rPr>
+        <w:t xml:space="preserve"> </w:t>
+      </w:r>
+      <w:proofErr w:type="spellStart"/>
+      <w:r>
+        <w:rPr>
+          <w:rFonts w:ascii="Consolas" w:hAnsi="Consolas" w:cs="Consolas"/>
+          <w:color w:val="2B91AF"/>
+          <w:sz w:val="19"/>
+          <w:szCs w:val="19"/>
+        </w:rPr>
+        <w:t>DateTime</w:t>
+      </w:r>
+      <w:proofErr w:type="spellEnd"/>
+      <w:r>
+        <w:rPr>
+          <w:rFonts w:ascii="Consolas" w:hAnsi="Consolas" w:cs="Consolas"/>
+          <w:color w:val="000000"/>
+          <w:sz w:val="19"/>
+          <w:szCs w:val="19"/>
+        </w:rPr>
+        <w:t xml:space="preserve"> end </w:t>
+      </w:r>
+      <w:r>
+        <w:rPr>
+          <w:rFonts w:ascii="Consolas" w:hAnsi="Consolas" w:cs="Consolas"/>
+          <w:color w:val="000000"/>
+          <w:sz w:val="19"/>
+          <w:szCs w:val="19"/>
+        </w:rPr>
+        <w:t>{get</w:t>
+      </w:r>
+      <w:r>
+        <w:rPr>
+          <w:rFonts w:ascii="Consolas" w:hAnsi="Consolas" w:cs="Consolas"/>
+          <w:color w:val="000000"/>
+          <w:sz w:val="19"/>
+          <w:szCs w:val="19"/>
+        </w:rPr>
+        <w:t xml:space="preserve">; </w:t>
+      </w:r>
+      <w:r>
+        <w:rPr>
+          <w:rFonts w:ascii="Consolas" w:hAnsi="Consolas" w:cs="Consolas"/>
+          <w:color w:val="0000FF"/>
+          <w:sz w:val="19"/>
+          <w:szCs w:val="19"/>
+        </w:rPr>
+        <w:t>set</w:t>
+      </w:r>
+      <w:r>
+        <w:rPr>
+          <w:rFonts w:ascii="Consolas" w:hAnsi="Consolas" w:cs="Consolas"/>
+          <w:color w:val="000000"/>
+          <w:sz w:val="19"/>
+          <w:szCs w:val="19"/>
+        </w:rPr>
+        <w:t>;}</w:t>
+      </w:r>
+    </w:p>
+    <w:p>
+      <w:pPr>
+        <w:autoSpaceDE w:val="0"/>
+        <w:autoSpaceDN w:val="0"/>
+        <w:adjustRightInd w:val="0"/>
+        <w:spacing w:after="0" w:line="240" w:lineRule="auto"/>
+        <w:rPr>
+          <w:rFonts w:ascii="Consolas" w:hAnsi="Consolas" w:cs="Consolas"/>
+          <w:color w:val="000000"/>
+          <w:sz w:val="19"/>
+          <w:szCs w:val="19"/>
+        </w:rPr>
+      </w:pPr>
+    </w:p>
+    <w:p>
+      <w:pPr>
+        <w:autoSpaceDE w:val="0"/>
+        <w:autoSpaceDN w:val="0"/>
+        <w:adjustRightInd w:val="0"/>
+        <w:spacing w:after="0" w:line="240" w:lineRule="auto"/>
+        <w:rPr>
+          <w:rFonts w:ascii="Consolas" w:hAnsi="Consolas" w:cs="Consolas"/>
+          <w:color w:val="000000"/>
+          <w:sz w:val="19"/>
+          <w:szCs w:val="19"/>
+        </w:rPr>
+      </w:pPr>
+      <w:r>
+        <w:rPr>
+          <w:rFonts w:ascii="Consolas" w:hAnsi="Consolas" w:cs="Consolas"/>
+          <w:color w:val="000000"/>
+          <w:sz w:val="19"/>
+          <w:szCs w:val="19"/>
+        </w:rPr>
+        <w:t xml:space="preserve">        </w:t>
+      </w:r>
+      <w:r>
+        <w:rPr>
+          <w:rFonts w:ascii="Consolas" w:hAnsi="Consolas" w:cs="Consolas"/>
+          <w:color w:val="0000FF"/>
+          <w:sz w:val="19"/>
+          <w:szCs w:val="19"/>
+        </w:rPr>
+        <w:t>public</w:t>
+      </w:r>
+      <w:r>
+        <w:rPr>
+          <w:rFonts w:ascii="Consolas" w:hAnsi="Consolas" w:cs="Consolas"/>
+          <w:color w:val="000000"/>
+          <w:sz w:val="19"/>
+          <w:szCs w:val="19"/>
+        </w:rPr>
+        <w:t xml:space="preserve"> </w:t>
+      </w:r>
+      <w:r>
+        <w:rPr>
+          <w:rFonts w:ascii="Consolas" w:hAnsi="Consolas" w:cs="Consolas"/>
+          <w:color w:val="0000FF"/>
+          <w:sz w:val="19"/>
+          <w:szCs w:val="19"/>
+        </w:rPr>
+        <w:t>bool</w:t>
+      </w:r>
+      <w:r>
+        <w:rPr>
+          <w:rFonts w:ascii="Consolas" w:hAnsi="Consolas" w:cs="Consolas"/>
+          <w:color w:val="000000"/>
+          <w:sz w:val="19"/>
+          <w:szCs w:val="19"/>
+        </w:rPr>
+        <w:t xml:space="preserve"> </w:t>
+      </w:r>
+      <w:r>
+        <w:rPr>
+          <w:rFonts w:ascii="Consolas" w:hAnsi="Consolas" w:cs="Consolas"/>
+          <w:color w:val="000000"/>
+          <w:sz w:val="19"/>
+          <w:szCs w:val="19"/>
+        </w:rPr>
+        <w:t>Includes (</w:t>
+      </w:r>
+      <w:proofErr w:type="spellStart"/>
+      <w:r>
+        <w:rPr>
+          <w:rFonts w:ascii="Consolas" w:hAnsi="Consolas" w:cs="Consolas"/>
+          <w:color w:val="2B91AF"/>
+          <w:sz w:val="19"/>
+          <w:szCs w:val="19"/>
+        </w:rPr>
+        <w:t>DateTime</w:t>
+      </w:r>
+      <w:proofErr w:type="spellEnd"/>
+      <w:r>
+        <w:rPr>
+          <w:rFonts w:ascii="Consolas" w:hAnsi="Consolas" w:cs="Consolas"/>
+          <w:color w:val="000000"/>
+          <w:sz w:val="19"/>
+          <w:szCs w:val="19"/>
+        </w:rPr>
+        <w:t xml:space="preserve"> </w:t>
+      </w:r>
+      <w:proofErr w:type="spellStart"/>
+      <w:r>
+        <w:rPr>
+          <w:rFonts w:ascii="Consolas" w:hAnsi="Consolas" w:cs="Consolas"/>
+          <w:color w:val="000000"/>
+          <w:sz w:val="19"/>
+          <w:szCs w:val="19"/>
+        </w:rPr>
+        <w:t>givenDate</w:t>
+      </w:r>
+      <w:proofErr w:type="spellEnd"/>
+      <w:r>
+        <w:rPr>
+          <w:rFonts w:ascii="Consolas" w:hAnsi="Consolas" w:cs="Consolas"/>
+          <w:color w:val="000000"/>
+          <w:sz w:val="19"/>
+          <w:szCs w:val="19"/>
+        </w:rPr>
+        <w:t>)</w:t>
+      </w:r>
+    </w:p>
+    <w:p>
+      <w:pPr>
+        <w:autoSpaceDE w:val="0"/>
+        <w:autoSpaceDN w:val="0"/>
+        <w:adjustRightInd w:val="0"/>
+        <w:spacing w:after="0" w:line="240" w:lineRule="auto"/>
+        <w:rPr>
+          <w:rFonts w:ascii="Consolas" w:hAnsi="Consolas" w:cs="Consolas"/>
+          <w:color w:val="000000"/>
+          <w:sz w:val="19"/>
+          <w:szCs w:val="19"/>
+        </w:rPr>
+      </w:pPr>
+      <w:r>
+        <w:rPr>
+          <w:rFonts w:ascii="Consolas" w:hAnsi="Consolas" w:cs="Consolas"/>
+          <w:color w:val="000000"/>
+          <w:sz w:val="19"/>
+          <w:szCs w:val="19"/>
+        </w:rPr>
+        <w:t xml:space="preserve">        {</w:t>
+      </w:r>
+    </w:p>
+    <w:p>
+      <w:pPr>
+        <w:autoSpaceDE w:val="0"/>
+        <w:autoSpaceDN w:val="0"/>
+        <w:adjustRightInd w:val="0"/>
+        <w:spacing w:after="0" w:line="240" w:lineRule="auto"/>
+        <w:rPr>
+          <w:rFonts w:ascii="Consolas" w:hAnsi="Consolas" w:cs="Consolas"/>
+          <w:color w:val="000000"/>
+          <w:sz w:val="19"/>
+          <w:szCs w:val="19"/>
+        </w:rPr>
+      </w:pPr>
+      <w:r>
+        <w:rPr>
+          <w:rFonts w:ascii="Consolas" w:hAnsi="Consolas" w:cs="Consolas"/>
+          <w:color w:val="000000"/>
+          <w:sz w:val="19"/>
+          <w:szCs w:val="19"/>
+        </w:rPr>
+        <w:t xml:space="preserve">            </w:t>
+      </w:r>
+      <w:r>
+        <w:rPr>
+          <w:rFonts w:ascii="Consolas" w:hAnsi="Consolas" w:cs="Consolas"/>
+          <w:color w:val="0000FF"/>
+          <w:sz w:val="19"/>
+          <w:szCs w:val="19"/>
+        </w:rPr>
+        <w:t>return</w:t>
+      </w:r>
+      <w:r>
+        <w:rPr>
+          <w:rFonts w:ascii="Consolas" w:hAnsi="Consolas" w:cs="Consolas"/>
+          <w:color w:val="000000"/>
+          <w:sz w:val="19"/>
+          <w:szCs w:val="19"/>
+        </w:rPr>
+        <w:t xml:space="preserve"> start &lt;= </w:t>
+      </w:r>
+      <w:proofErr w:type="spellStart"/>
+      <w:r>
+        <w:rPr>
+          <w:rFonts w:ascii="Consolas" w:hAnsi="Consolas" w:cs="Consolas"/>
+          <w:color w:val="000000"/>
+          <w:sz w:val="19"/>
+          <w:szCs w:val="19"/>
+        </w:rPr>
+        <w:t>givenDate</w:t>
+      </w:r>
+      <w:proofErr w:type="spellEnd"/>
+      <w:r>
+        <w:rPr>
+          <w:rFonts w:ascii="Consolas" w:hAnsi="Consolas" w:cs="Consolas"/>
+          <w:color w:val="000000"/>
+          <w:sz w:val="19"/>
+          <w:szCs w:val="19"/>
+        </w:rPr>
+        <w:t xml:space="preserve"> &amp;&amp; end &gt;= </w:t>
+      </w:r>
+      <w:proofErr w:type="spellStart"/>
+      <w:r>
+        <w:rPr>
+          <w:rFonts w:ascii="Consolas" w:hAnsi="Consolas" w:cs="Consolas"/>
+          <w:color w:val="000000"/>
+          <w:sz w:val="19"/>
+          <w:szCs w:val="19"/>
+        </w:rPr>
+        <w:t>givenDate</w:t>
+      </w:r>
+      <w:proofErr w:type="spellEnd"/>
+      <w:r>
+        <w:rPr>
+          <w:rFonts w:ascii="Consolas" w:hAnsi="Consolas" w:cs="Consolas"/>
+          <w:color w:val="000000"/>
+          <w:sz w:val="19"/>
+          <w:szCs w:val="19"/>
+        </w:rPr>
         <w:t>;</w:t>
       </w:r>
     </w:p>
@@ -1976,93 +2484,6 @@
           <w:sz w:val="19"/>
           <w:szCs w:val="19"/>
         </w:rPr>
-        <w:t xml:space="preserve">                }</w:t>
-      </w:r>
-    </w:p>
-    <w:p>
-      <w:pPr>
-        <w:autoSpaceDE w:val="0"/>
-        <w:autoSpaceDN w:val="0"/>
-        <w:adjustRightInd w:val="0"/>
-        <w:spacing w:after="0" w:line="240" w:lineRule="auto"/>
-        <w:rPr>
-          <w:rFonts w:ascii="Consolas" w:hAnsi="Consolas" w:cs="Consolas"/>
-          <w:color w:val="000000"/>
-          <w:sz w:val="19"/>
-          <w:szCs w:val="19"/>
-        </w:rPr>
-      </w:pPr>
-      <w:r>
-        <w:rPr>
-          <w:rFonts w:ascii="Consolas" w:hAnsi="Consolas" w:cs="Consolas"/>
-          <w:color w:val="000000"/>
-          <w:sz w:val="19"/>
-          <w:szCs w:val="19"/>
-        </w:rPr>
-        <w:t xml:space="preserve">            }</w:t>
-      </w:r>
-    </w:p>
-    <w:p>
-      <w:pPr>
-        <w:autoSpaceDE w:val="0"/>
-        <w:autoSpaceDN w:val="0"/>
-        <w:adjustRightInd w:val="0"/>
-        <w:spacing w:after="0" w:line="240" w:lineRule="auto"/>
-        <w:rPr>
-          <w:rFonts w:ascii="Consolas" w:hAnsi="Consolas" w:cs="Consolas"/>
-          <w:color w:val="000000"/>
-          <w:sz w:val="19"/>
-          <w:szCs w:val="19"/>
-        </w:rPr>
-      </w:pPr>
-      <w:r>
-        <w:rPr>
-          <w:rFonts w:ascii="Consolas" w:hAnsi="Consolas" w:cs="Consolas"/>
-          <w:color w:val="000000"/>
-          <w:sz w:val="19"/>
-          <w:szCs w:val="19"/>
-        </w:rPr>
-        <w:t xml:space="preserve">            </w:t>
-      </w:r>
-      <w:r>
-        <w:rPr>
-          <w:rFonts w:ascii="Consolas" w:hAnsi="Consolas" w:cs="Consolas"/>
-          <w:color w:val="0000FF"/>
-          <w:sz w:val="19"/>
-          <w:szCs w:val="19"/>
-        </w:rPr>
-        <w:t>return</w:t>
-      </w:r>
-      <w:r>
-        <w:rPr>
-          <w:rFonts w:ascii="Consolas" w:hAnsi="Consolas" w:cs="Consolas"/>
-          <w:color w:val="000000"/>
-          <w:sz w:val="19"/>
-          <w:szCs w:val="19"/>
-        </w:rPr>
-        <w:t xml:space="preserve"> result;</w:t>
-      </w:r>
-    </w:p>
-    <w:p>
-      <w:pPr>
-        <w:autoSpaceDE w:val="0"/>
-        <w:autoSpaceDN w:val="0"/>
-        <w:adjustRightInd w:val="0"/>
-        <w:spacing w:after="0" w:line="240" w:lineRule="auto"/>
-        <w:rPr>
-          <w:rFonts w:ascii="Consolas" w:hAnsi="Consolas" w:cs="Consolas"/>
-          <w:color w:val="000000"/>
-          <w:sz w:val="19"/>
-          <w:szCs w:val="19"/>
-        </w:rPr>
-      </w:pPr>
-      <w:r>
-        <w:rPr>
-          <w:rFonts w:ascii="Consolas" w:hAnsi="Consolas" w:cs="Consolas"/>
-          <w:color w:val="000000"/>
-          <w:sz w:val="19"/>
-          <w:szCs w:val="19"/>
-        </w:rPr>
         <w:t xml:space="preserve">        }</w:t>
       </w:r>
     </w:p>
@@ -2072,607 +2493,6 @@
         <w:autoSpaceDN w:val="0"/>
         <w:adjustRightInd w:val="0"/>
         <w:spacing w:after="0" w:line="240" w:lineRule="auto"/>
-        <w:rPr>
-          <w:rFonts w:ascii="Consolas" w:hAnsi="Consolas" w:cs="Consolas"/>
-          <w:color w:val="000000"/>
-          <w:sz w:val="19"/>
-          <w:szCs w:val="19"/>
-        </w:rPr>
-      </w:pPr>
-      <w:r>
-        <w:rPr>
-          <w:rFonts w:ascii="Consolas" w:hAnsi="Consolas" w:cs="Consolas"/>
-          <w:color w:val="000000"/>
-          <w:sz w:val="19"/>
-          <w:szCs w:val="19"/>
-        </w:rPr>
-        <w:t xml:space="preserve">    }</w:t>
-      </w:r>
-    </w:p>
-    <w:p>
-      <w:pPr>
-        <w:autoSpaceDE w:val="0"/>
-        <w:autoSpaceDN w:val="0"/>
-        <w:adjustRightInd w:val="0"/>
-        <w:spacing w:after="0" w:line="240" w:lineRule="auto"/>
-        <w:rPr>
-          <w:rFonts w:ascii="Consolas" w:hAnsi="Consolas" w:cs="Consolas"/>
-          <w:color w:val="000000"/>
-          <w:sz w:val="19"/>
-          <w:szCs w:val="19"/>
-        </w:rPr>
-      </w:pPr>
-    </w:p>
-    <w:p>
-      <w:pPr>
-        <w:autoSpaceDE w:val="0"/>
-        <w:autoSpaceDN w:val="0"/>
-        <w:adjustRightInd w:val="0"/>
-        <w:spacing w:after="0" w:line="240" w:lineRule="auto"/>
-        <w:rPr>
-          <w:rFonts w:ascii="Consolas" w:hAnsi="Consolas" w:cs="Consolas"/>
-          <w:color w:val="000000"/>
-          <w:sz w:val="19"/>
-          <w:szCs w:val="19"/>
-        </w:rPr>
-      </w:pPr>
-      <w:r>
-        <w:rPr>
-          <w:rFonts w:ascii="Consolas" w:hAnsi="Consolas" w:cs="Consolas"/>
-          <w:color w:val="000000"/>
-          <w:sz w:val="19"/>
-          <w:szCs w:val="19"/>
-        </w:rPr>
-        <w:t xml:space="preserve">    </w:t>
-      </w:r>
-      <w:r>
-        <w:rPr>
-          <w:rFonts w:ascii="Consolas" w:hAnsi="Consolas" w:cs="Consolas"/>
-          <w:color w:val="0000FF"/>
-          <w:sz w:val="19"/>
-          <w:szCs w:val="19"/>
-        </w:rPr>
-        <w:t>class</w:t>
-      </w:r>
-      <w:r>
-        <w:rPr>
-          <w:rFonts w:ascii="Consolas" w:hAnsi="Consolas" w:cs="Consolas"/>
-          <w:color w:val="000000"/>
-          <w:sz w:val="19"/>
-          <w:szCs w:val="19"/>
-        </w:rPr>
-        <w:t xml:space="preserve"> </w:t>
-      </w:r>
-      <w:proofErr w:type="spellStart"/>
-      <w:r>
-        <w:rPr>
-          <w:rFonts w:ascii="Consolas" w:hAnsi="Consolas" w:cs="Consolas"/>
-          <w:color w:val="2B91AF"/>
-          <w:sz w:val="19"/>
-          <w:szCs w:val="19"/>
-        </w:rPr>
-        <w:t>DateRange</w:t>
-      </w:r>
-      <w:proofErr w:type="spellEnd"/>
-    </w:p>
-    <w:p>
-      <w:pPr>
-        <w:autoSpaceDE w:val="0"/>
-        <w:autoSpaceDN w:val="0"/>
-        <w:adjustRightInd w:val="0"/>
-        <w:spacing w:after="0" w:line="240" w:lineRule="auto"/>
-        <w:rPr>
-          <w:rFonts w:ascii="Consolas" w:hAnsi="Consolas" w:cs="Consolas"/>
-          <w:color w:val="000000"/>
-          <w:sz w:val="19"/>
-          <w:szCs w:val="19"/>
-        </w:rPr>
-      </w:pPr>
-      <w:r>
-        <w:rPr>
-          <w:rFonts w:ascii="Consolas" w:hAnsi="Consolas" w:cs="Consolas"/>
-          <w:color w:val="000000"/>
-          <w:sz w:val="19"/>
-          <w:szCs w:val="19"/>
-        </w:rPr>
-        <w:t xml:space="preserve">    {</w:t>
-      </w:r>
-    </w:p>
-    <w:p>
-      <w:pPr>
-        <w:autoSpaceDE w:val="0"/>
-        <w:autoSpaceDN w:val="0"/>
-        <w:adjustRightInd w:val="0"/>
-        <w:spacing w:after="0" w:line="240" w:lineRule="auto"/>
-        <w:rPr>
-          <w:rFonts w:ascii="Consolas" w:hAnsi="Consolas" w:cs="Consolas"/>
-          <w:color w:val="000000"/>
-          <w:sz w:val="19"/>
-          <w:szCs w:val="19"/>
-        </w:rPr>
-      </w:pPr>
-      <w:r>
-        <w:rPr>
-          <w:rFonts w:ascii="Consolas" w:hAnsi="Consolas" w:cs="Consolas"/>
-          <w:color w:val="000000"/>
-          <w:sz w:val="19"/>
-          <w:szCs w:val="19"/>
-        </w:rPr>
-        <w:t xml:space="preserve">        </w:t>
-      </w:r>
-      <w:r>
-        <w:rPr>
-          <w:rFonts w:ascii="Consolas" w:hAnsi="Consolas" w:cs="Consolas"/>
-          <w:color w:val="0000FF"/>
-          <w:sz w:val="19"/>
-          <w:szCs w:val="19"/>
-        </w:rPr>
-        <w:t>public</w:t>
-      </w:r>
-      <w:r>
-        <w:rPr>
-          <w:rFonts w:ascii="Consolas" w:hAnsi="Consolas" w:cs="Consolas"/>
-          <w:color w:val="000000"/>
-          <w:sz w:val="19"/>
-          <w:szCs w:val="19"/>
-        </w:rPr>
-        <w:t xml:space="preserve"> </w:t>
-      </w:r>
-      <w:proofErr w:type="spellStart"/>
-      <w:r>
-        <w:rPr>
-          <w:rFonts w:ascii="Consolas" w:hAnsi="Consolas" w:cs="Consolas"/>
-          <w:color w:val="2B91AF"/>
-          <w:sz w:val="19"/>
-          <w:szCs w:val="19"/>
-        </w:rPr>
-        <w:t>DateTime</w:t>
-      </w:r>
-      <w:proofErr w:type="spellEnd"/>
-      <w:r>
-        <w:rPr>
-          <w:rFonts w:ascii="Consolas" w:hAnsi="Consolas" w:cs="Consolas"/>
-          <w:color w:val="000000"/>
-          <w:sz w:val="19"/>
-          <w:szCs w:val="19"/>
-        </w:rPr>
-        <w:t xml:space="preserve"> start </w:t>
-      </w:r>
-      <w:proofErr w:type="gramStart"/>
-      <w:r>
-        <w:rPr>
-          <w:rFonts w:ascii="Consolas" w:hAnsi="Consolas" w:cs="Consolas"/>
-          <w:color w:val="000000"/>
-          <w:sz w:val="19"/>
-          <w:szCs w:val="19"/>
-        </w:rPr>
-        <w:t xml:space="preserve">{ </w:t>
-      </w:r>
-      <w:r>
-        <w:rPr>
-          <w:rFonts w:ascii="Consolas" w:hAnsi="Consolas" w:cs="Consolas"/>
-          <w:color w:val="0000FF"/>
-          <w:sz w:val="19"/>
-          <w:szCs w:val="19"/>
-        </w:rPr>
-        <w:t>get</w:t>
-      </w:r>
-      <w:proofErr w:type="gramEnd"/>
-      <w:r>
-        <w:rPr>
-          <w:rFonts w:ascii="Consolas" w:hAnsi="Consolas" w:cs="Consolas"/>
-          <w:color w:val="000000"/>
-          <w:sz w:val="19"/>
-          <w:szCs w:val="19"/>
-        </w:rPr>
-        <w:t xml:space="preserve">; </w:t>
-      </w:r>
-      <w:r>
-        <w:rPr>
-          <w:rFonts w:ascii="Consolas" w:hAnsi="Consolas" w:cs="Consolas"/>
-          <w:color w:val="0000FF"/>
-          <w:sz w:val="19"/>
-          <w:szCs w:val="19"/>
-        </w:rPr>
-        <w:t>set</w:t>
-      </w:r>
-      <w:r>
-        <w:rPr>
-          <w:rFonts w:ascii="Consolas" w:hAnsi="Consolas" w:cs="Consolas"/>
-          <w:color w:val="000000"/>
-          <w:sz w:val="19"/>
-          <w:szCs w:val="19"/>
-        </w:rPr>
-        <w:t>; }</w:t>
-      </w:r>
-    </w:p>
-    <w:p>
-      <w:pPr>
-        <w:autoSpaceDE w:val="0"/>
-        <w:autoSpaceDN w:val="0"/>
-        <w:adjustRightInd w:val="0"/>
-        <w:spacing w:after="0" w:line="240" w:lineRule="auto"/>
-        <w:rPr>
-          <w:rFonts w:ascii="Consolas" w:hAnsi="Consolas" w:cs="Consolas"/>
-          <w:color w:val="000000"/>
-          <w:sz w:val="19"/>
-          <w:szCs w:val="19"/>
-        </w:rPr>
-      </w:pPr>
-      <w:r>
-        <w:rPr>
-          <w:rFonts w:ascii="Consolas" w:hAnsi="Consolas" w:cs="Consolas"/>
-          <w:color w:val="000000"/>
-          <w:sz w:val="19"/>
-          <w:szCs w:val="19"/>
-        </w:rPr>
-        <w:t xml:space="preserve">        </w:t>
-      </w:r>
-      <w:r>
-        <w:rPr>
-          <w:rFonts w:ascii="Consolas" w:hAnsi="Consolas" w:cs="Consolas"/>
-          <w:color w:val="0000FF"/>
-          <w:sz w:val="19"/>
-          <w:szCs w:val="19"/>
-        </w:rPr>
-        <w:t>public</w:t>
-      </w:r>
-      <w:r>
-        <w:rPr>
-          <w:rFonts w:ascii="Consolas" w:hAnsi="Consolas" w:cs="Consolas"/>
-          <w:color w:val="000000"/>
-          <w:sz w:val="19"/>
-          <w:szCs w:val="19"/>
-        </w:rPr>
-        <w:t xml:space="preserve"> </w:t>
-      </w:r>
-      <w:proofErr w:type="spellStart"/>
-      <w:r>
-        <w:rPr>
-          <w:rFonts w:ascii="Consolas" w:hAnsi="Consolas" w:cs="Consolas"/>
-          <w:color w:val="2B91AF"/>
-          <w:sz w:val="19"/>
-          <w:szCs w:val="19"/>
-        </w:rPr>
-        <w:t>DateTime</w:t>
-      </w:r>
-      <w:proofErr w:type="spellEnd"/>
-      <w:r>
-        <w:rPr>
-          <w:rFonts w:ascii="Consolas" w:hAnsi="Consolas" w:cs="Consolas"/>
-          <w:color w:val="000000"/>
-          <w:sz w:val="19"/>
-          <w:szCs w:val="19"/>
-        </w:rPr>
-        <w:t xml:space="preserve"> end </w:t>
-      </w:r>
-      <w:proofErr w:type="gramStart"/>
-      <w:r>
-        <w:rPr>
-          <w:rFonts w:ascii="Consolas" w:hAnsi="Consolas" w:cs="Consolas"/>
-          <w:color w:val="000000"/>
-          <w:sz w:val="19"/>
-          <w:szCs w:val="19"/>
-        </w:rPr>
-        <w:t xml:space="preserve">{ </w:t>
-      </w:r>
-      <w:r>
-        <w:rPr>
-          <w:rFonts w:ascii="Consolas" w:hAnsi="Consolas" w:cs="Consolas"/>
-          <w:color w:val="0000FF"/>
-          <w:sz w:val="19"/>
-          <w:szCs w:val="19"/>
-        </w:rPr>
-        <w:t>get</w:t>
-      </w:r>
-      <w:proofErr w:type="gramEnd"/>
-      <w:r>
-        <w:rPr>
-          <w:rFonts w:ascii="Consolas" w:hAnsi="Consolas" w:cs="Consolas"/>
-          <w:color w:val="000000"/>
-          <w:sz w:val="19"/>
-          <w:szCs w:val="19"/>
-        </w:rPr>
-        <w:t xml:space="preserve">; </w:t>
-      </w:r>
-      <w:r>
-        <w:rPr>
-          <w:rFonts w:ascii="Consolas" w:hAnsi="Consolas" w:cs="Consolas"/>
-          <w:color w:val="0000FF"/>
-          <w:sz w:val="19"/>
-          <w:szCs w:val="19"/>
-        </w:rPr>
-        <w:t>set</w:t>
-      </w:r>
-      <w:r>
-        <w:rPr>
-          <w:rFonts w:ascii="Consolas" w:hAnsi="Consolas" w:cs="Consolas"/>
-          <w:color w:val="000000"/>
-          <w:sz w:val="19"/>
-          <w:szCs w:val="19"/>
-        </w:rPr>
-        <w:t>; }</w:t>
-      </w:r>
-    </w:p>
-    <w:p>
-      <w:pPr>
-        <w:autoSpaceDE w:val="0"/>
-        <w:autoSpaceDN w:val="0"/>
-        <w:adjustRightInd w:val="0"/>
-        <w:spacing w:after="0" w:line="240" w:lineRule="auto"/>
-        <w:rPr>
-          <w:rFonts w:ascii="Consolas" w:hAnsi="Consolas" w:cs="Consolas"/>
-          <w:color w:val="000000"/>
-          <w:sz w:val="19"/>
-          <w:szCs w:val="19"/>
-        </w:rPr>
-      </w:pPr>
-    </w:p>
-    <w:p>
-      <w:pPr>
-        <w:autoSpaceDE w:val="0"/>
-        <w:autoSpaceDN w:val="0"/>
-        <w:adjustRightInd w:val="0"/>
-        <w:spacing w:after="0" w:line="240" w:lineRule="auto"/>
-        <w:rPr>
-          <w:rFonts w:ascii="Consolas" w:hAnsi="Consolas" w:cs="Consolas"/>
-          <w:color w:val="000000"/>
-          <w:sz w:val="19"/>
-          <w:szCs w:val="19"/>
-        </w:rPr>
-      </w:pPr>
-      <w:r>
-        <w:rPr>
-          <w:rFonts w:ascii="Consolas" w:hAnsi="Consolas" w:cs="Consolas"/>
-          <w:color w:val="000000"/>
-          <w:sz w:val="19"/>
-          <w:szCs w:val="19"/>
-        </w:rPr>
-        <w:t xml:space="preserve">        </w:t>
-      </w:r>
-      <w:r>
-        <w:rPr>
-          <w:rFonts w:ascii="Consolas" w:hAnsi="Consolas" w:cs="Consolas"/>
-          <w:color w:val="0000FF"/>
-          <w:sz w:val="19"/>
-          <w:szCs w:val="19"/>
-        </w:rPr>
-        <w:t>public</w:t>
-      </w:r>
-      <w:r>
-        <w:rPr>
-          <w:rFonts w:ascii="Consolas" w:hAnsi="Consolas" w:cs="Consolas"/>
-          <w:color w:val="000000"/>
-          <w:sz w:val="19"/>
-          <w:szCs w:val="19"/>
-        </w:rPr>
-        <w:t xml:space="preserve"> </w:t>
-      </w:r>
-      <w:r>
-        <w:rPr>
-          <w:rFonts w:ascii="Consolas" w:hAnsi="Consolas" w:cs="Consolas"/>
-          <w:color w:val="0000FF"/>
-          <w:sz w:val="19"/>
-          <w:szCs w:val="19"/>
-        </w:rPr>
-        <w:t>bool</w:t>
-      </w:r>
-      <w:r>
-        <w:rPr>
-          <w:rFonts w:ascii="Consolas" w:hAnsi="Consolas" w:cs="Consolas"/>
-          <w:color w:val="000000"/>
-          <w:sz w:val="19"/>
-          <w:szCs w:val="19"/>
-        </w:rPr>
-        <w:t xml:space="preserve"> </w:t>
-      </w:r>
-      <w:proofErr w:type="gramStart"/>
-      <w:r>
-        <w:rPr>
-          <w:rFonts w:ascii="Consolas" w:hAnsi="Consolas" w:cs="Consolas"/>
-          <w:color w:val="000000"/>
-          <w:sz w:val="19"/>
-          <w:szCs w:val="19"/>
-        </w:rPr>
-        <w:t>Includes(</w:t>
-      </w:r>
-      <w:proofErr w:type="spellStart"/>
-      <w:proofErr w:type="gramEnd"/>
-      <w:r>
-        <w:rPr>
-          <w:rFonts w:ascii="Consolas" w:hAnsi="Consolas" w:cs="Consolas"/>
-          <w:color w:val="2B91AF"/>
-          <w:sz w:val="19"/>
-          <w:szCs w:val="19"/>
-        </w:rPr>
-        <w:t>DateTime</w:t>
-      </w:r>
-      <w:proofErr w:type="spellEnd"/>
-      <w:r>
-        <w:rPr>
-          <w:rFonts w:ascii="Consolas" w:hAnsi="Consolas" w:cs="Consolas"/>
-          <w:color w:val="000000"/>
-          <w:sz w:val="19"/>
-          <w:szCs w:val="19"/>
-        </w:rPr>
-        <w:t xml:space="preserve"> </w:t>
-      </w:r>
-      <w:proofErr w:type="spellStart"/>
-      <w:r>
-        <w:rPr>
-          <w:rFonts w:ascii="Consolas" w:hAnsi="Consolas" w:cs="Consolas"/>
-          <w:color w:val="000000"/>
-          <w:sz w:val="19"/>
-          <w:szCs w:val="19"/>
-        </w:rPr>
-        <w:t>givenDate</w:t>
-      </w:r>
-      <w:proofErr w:type="spellEnd"/>
-      <w:r>
-        <w:rPr>
-          <w:rFonts w:ascii="Consolas" w:hAnsi="Consolas" w:cs="Consolas"/>
-          <w:color w:val="000000"/>
-          <w:sz w:val="19"/>
-          <w:szCs w:val="19"/>
-        </w:rPr>
-        <w:t>)</w:t>
-      </w:r>
-    </w:p>
-    <w:p>
-      <w:pPr>
-        <w:autoSpaceDE w:val="0"/>
-        <w:autoSpaceDN w:val="0"/>
-        <w:adjustRightInd w:val="0"/>
-        <w:spacing w:after="0" w:line="240" w:lineRule="auto"/>
-        <w:rPr>
-          <w:rFonts w:ascii="Consolas" w:hAnsi="Consolas" w:cs="Consolas"/>
-          <w:color w:val="000000"/>
-          <w:sz w:val="19"/>
-          <w:szCs w:val="19"/>
-        </w:rPr>
-      </w:pPr>
-      <w:r>
-        <w:rPr>
-          <w:rFonts w:ascii="Consolas" w:hAnsi="Consolas" w:cs="Consolas"/>
-          <w:color w:val="000000"/>
-          <w:sz w:val="19"/>
-          <w:szCs w:val="19"/>
-        </w:rPr>
-        <w:lastRenderedPageBreak/>
-        <w:t xml:space="preserve">        {</w:t>
-      </w:r>
-    </w:p>
-    <w:p>
-      <w:pPr>
-        <w:autoSpaceDE w:val="0"/>
-        <w:autoSpaceDN w:val="0"/>
-        <w:adjustRightInd w:val="0"/>
-        <w:spacing w:after="0" w:line="240" w:lineRule="auto"/>
-        <w:rPr>
-          <w:rFonts w:ascii="Consolas" w:hAnsi="Consolas" w:cs="Consolas"/>
-          <w:color w:val="000000"/>
-          <w:sz w:val="19"/>
-          <w:szCs w:val="19"/>
-        </w:rPr>
-      </w:pPr>
-      <w:r>
-        <w:rPr>
-          <w:rFonts w:ascii="Consolas" w:hAnsi="Consolas" w:cs="Consolas"/>
-          <w:color w:val="000000"/>
-          <w:sz w:val="19"/>
-          <w:szCs w:val="19"/>
-        </w:rPr>
-        <w:t xml:space="preserve">            </w:t>
-      </w:r>
-      <w:r>
-        <w:rPr>
-          <w:rFonts w:ascii="Consolas" w:hAnsi="Consolas" w:cs="Consolas"/>
-          <w:color w:val="0000FF"/>
-          <w:sz w:val="19"/>
-          <w:szCs w:val="19"/>
-        </w:rPr>
-        <w:t>return</w:t>
-      </w:r>
-      <w:r>
-        <w:rPr>
-          <w:rFonts w:ascii="Consolas" w:hAnsi="Consolas" w:cs="Consolas"/>
-          <w:color w:val="000000"/>
-          <w:sz w:val="19"/>
-          <w:szCs w:val="19"/>
-        </w:rPr>
-        <w:t xml:space="preserve"> start &lt;= </w:t>
-      </w:r>
-      <w:proofErr w:type="spellStart"/>
-      <w:r>
-        <w:rPr>
-          <w:rFonts w:ascii="Consolas" w:hAnsi="Consolas" w:cs="Consolas"/>
-          <w:color w:val="000000"/>
-          <w:sz w:val="19"/>
-          <w:szCs w:val="19"/>
-        </w:rPr>
-        <w:t>givenDate</w:t>
-      </w:r>
-      <w:proofErr w:type="spellEnd"/>
-      <w:r>
-        <w:rPr>
-          <w:rFonts w:ascii="Consolas" w:hAnsi="Consolas" w:cs="Consolas"/>
-          <w:color w:val="000000"/>
-          <w:sz w:val="19"/>
-          <w:szCs w:val="19"/>
-        </w:rPr>
-        <w:t xml:space="preserve"> &amp;&amp; end &gt;= </w:t>
-      </w:r>
-      <w:proofErr w:type="spellStart"/>
-      <w:r>
-        <w:rPr>
-          <w:rFonts w:ascii="Consolas" w:hAnsi="Consolas" w:cs="Consolas"/>
-          <w:color w:val="000000"/>
-          <w:sz w:val="19"/>
-          <w:szCs w:val="19"/>
-        </w:rPr>
-        <w:t>givenDate</w:t>
-      </w:r>
-      <w:proofErr w:type="spellEnd"/>
-      <w:r>
-        <w:rPr>
-          <w:rFonts w:ascii="Consolas" w:hAnsi="Consolas" w:cs="Consolas"/>
-          <w:color w:val="000000"/>
-          <w:sz w:val="19"/>
-          <w:szCs w:val="19"/>
-        </w:rPr>
-        <w:t>;</w:t>
-      </w:r>
-    </w:p>
-    <w:p>
-      <w:pPr>
-        <w:autoSpaceDE w:val="0"/>
-        <w:autoSpaceDN w:val="0"/>
-        <w:adjustRightInd w:val="0"/>
-        <w:spacing w:after="0" w:line="240" w:lineRule="auto"/>
-        <w:rPr>
-          <w:rFonts w:ascii="Consolas" w:hAnsi="Consolas" w:cs="Consolas"/>
-          <w:color w:val="000000"/>
-          <w:sz w:val="19"/>
-          <w:szCs w:val="19"/>
-        </w:rPr>
-      </w:pPr>
-      <w:r>
-        <w:rPr>
-          <w:rFonts w:ascii="Consolas" w:hAnsi="Consolas" w:cs="Consolas"/>
-          <w:color w:val="000000"/>
-          <w:sz w:val="19"/>
-          <w:szCs w:val="19"/>
-        </w:rPr>
-        <w:t xml:space="preserve">        }</w:t>
-      </w:r>
-    </w:p>
-    <w:p>
-      <w:pPr>
-        <w:autoSpaceDE w:val="0"/>
-        <w:autoSpaceDN w:val="0"/>
-        <w:adjustRightInd w:val="0"/>
-        <w:spacing w:after="0" w:line="240" w:lineRule="auto"/>
-        <w:rPr>
-          <w:rFonts w:ascii="Consolas" w:hAnsi="Consolas" w:cs="Consolas"/>
-          <w:color w:val="000000"/>
-          <w:sz w:val="19"/>
-          <w:szCs w:val="19"/>
-        </w:rPr>
-      </w:pPr>
-      <w:r>
-        <w:rPr>
-          <w:rFonts w:ascii="Consolas" w:hAnsi="Consolas" w:cs="Consolas"/>
-          <w:color w:val="000000"/>
-          <w:sz w:val="19"/>
-          <w:szCs w:val="19"/>
-        </w:rPr>
-        <w:t xml:space="preserve">    }</w:t>
-      </w:r>
-    </w:p>
-    <w:p>
-      <w:pPr>
-        <w:spacing w:after="0"/>
-        <w:jc w:val="both"/>
         <w:rPr>
           <w:rFonts w:ascii="Cambria" w:hAnsi="Cambria"/>
           <w:b/>
@@ -2680,6 +2500,26 @@
           <w:szCs w:val="24"/>
         </w:rPr>
       </w:pPr>
+      <w:r>
+        <w:rPr>
+          <w:rFonts w:ascii="Consolas" w:hAnsi="Consolas" w:cs="Consolas"/>
+          <w:color w:val="000000"/>
+          <w:sz w:val="19"/>
+          <w:szCs w:val="19"/>
+        </w:rPr>
+        <w:t xml:space="preserve">    </w:t>
+      </w:r>
+      <w:bookmarkStart w:id="1" w:name="_GoBack"/>
+      <w:bookmarkEnd w:id="1"/>
+      <w:r>
+        <w:rPr>
+          <w:rFonts w:ascii="Consolas" w:hAnsi="Consolas" w:cs="Consolas"/>
+          <w:color w:val="000000"/>
+          <w:sz w:val="19"/>
+          <w:szCs w:val="19"/>
+        </w:rPr>
+        <w:t>}</w:t>
+      </w:r>
     </w:p>
     <w:sectPr>
       <w:headerReference w:type="default" r:id="rId6"/>

</xml_diff>